<commit_message>
Updated 0.3.0 copies of S-158:129
</commit_message>
<xml_diff>
--- a/validation_checks/0.3.0/S-158_129 UKC Validation_Checks_0_3_0_20250401.docx
+++ b/validation_checks/0.3.0/S-158_129 UKC Validation_Checks_0_3_0_20250401.docx
@@ -4670,6 +4670,7 @@
         </w:rPr>
         <w:t xml:space="preserve">Edition </w:t>
       </w:r>
+      <w:proofErr w:type="spellStart"/>
       <w:r>
         <w:rPr>
           <w:bCs/>
@@ -4686,6 +4687,7 @@
         </w:rPr>
         <w:t>.x</w:t>
       </w:r>
+      <w:proofErr w:type="spellEnd"/>
     </w:p>
     <w:p>
       <w:pPr>
@@ -7128,7 +7130,7 @@
           <w:lang w:val="en-GB"/>
         </w:rPr>
       </w:pPr>
-      <w:bookmarkStart w:id="104" w:name="_Toc179499843"/>
+      <w:bookmarkStart w:id="117" w:name="_Toc179499843"/>
       <w:r>
         <w:rPr>
           <w:lang w:val="en-GB"/>
@@ -7136,7 +7138,7 @@
         <w:lastRenderedPageBreak/>
         <w:t>Introduction</w:t>
       </w:r>
-      <w:bookmarkEnd w:id="104"/>
+      <w:bookmarkEnd w:id="117"/>
     </w:p>
     <w:p>
       <w:pPr>
@@ -7187,11 +7189,19 @@
         </w:rPr>
         <w:t xml:space="preserve"> </w:t>
       </w:r>
-      <w:r>
-        <w:rPr>
-          <w:lang w:val="en-GB"/>
-        </w:rPr>
-        <w:t>Underkeel Clearance Management</w:t>
+      <w:proofErr w:type="spellStart"/>
+      <w:r>
+        <w:rPr>
+          <w:lang w:val="en-GB"/>
+        </w:rPr>
+        <w:t>Underkeel</w:t>
+      </w:r>
+      <w:proofErr w:type="spellEnd"/>
+      <w:r>
+        <w:rPr>
+          <w:lang w:val="en-GB"/>
+        </w:rPr>
+        <w:t xml:space="preserve"> Clearance Management</w:t>
       </w:r>
       <w:r>
         <w:rPr>
@@ -7444,30 +7454,30 @@
           <w:lang w:val="en-GB"/>
         </w:rPr>
       </w:pPr>
-      <w:bookmarkStart w:id="105" w:name="_Toc126186777"/>
-      <w:bookmarkStart w:id="106" w:name="_Toc126241790"/>
-      <w:bookmarkStart w:id="107" w:name="_Toc127967165"/>
-      <w:bookmarkStart w:id="108" w:name="_Toc127967680"/>
-      <w:bookmarkStart w:id="109" w:name="_Toc126186778"/>
-      <w:bookmarkStart w:id="110" w:name="_Toc126241791"/>
-      <w:bookmarkStart w:id="111" w:name="_Toc127967166"/>
-      <w:bookmarkStart w:id="112" w:name="_Toc127967681"/>
-      <w:bookmarkStart w:id="113" w:name="_Toc179499844"/>
-      <w:bookmarkEnd w:id="105"/>
-      <w:bookmarkEnd w:id="106"/>
-      <w:bookmarkEnd w:id="107"/>
-      <w:bookmarkEnd w:id="108"/>
-      <w:bookmarkEnd w:id="109"/>
-      <w:bookmarkEnd w:id="110"/>
-      <w:bookmarkEnd w:id="111"/>
-      <w:bookmarkEnd w:id="112"/>
+      <w:bookmarkStart w:id="118" w:name="_Toc126186777"/>
+      <w:bookmarkStart w:id="119" w:name="_Toc126241790"/>
+      <w:bookmarkStart w:id="120" w:name="_Toc127967165"/>
+      <w:bookmarkStart w:id="121" w:name="_Toc127967680"/>
+      <w:bookmarkStart w:id="122" w:name="_Toc126186778"/>
+      <w:bookmarkStart w:id="123" w:name="_Toc126241791"/>
+      <w:bookmarkStart w:id="124" w:name="_Toc127967166"/>
+      <w:bookmarkStart w:id="125" w:name="_Toc127967681"/>
+      <w:bookmarkStart w:id="126" w:name="_Toc179499844"/>
+      <w:bookmarkEnd w:id="118"/>
+      <w:bookmarkEnd w:id="119"/>
+      <w:bookmarkEnd w:id="120"/>
+      <w:bookmarkEnd w:id="121"/>
+      <w:bookmarkEnd w:id="122"/>
+      <w:bookmarkEnd w:id="123"/>
+      <w:bookmarkEnd w:id="124"/>
+      <w:bookmarkEnd w:id="125"/>
       <w:r>
         <w:rPr>
           <w:lang w:val="en-GB"/>
         </w:rPr>
         <w:t>Scope</w:t>
       </w:r>
-      <w:bookmarkEnd w:id="113"/>
+      <w:bookmarkEnd w:id="126"/>
     </w:p>
     <w:p>
       <w:pPr>
@@ -7590,11 +7600,19 @@
         </w:rPr>
         <w:t xml:space="preserve"> (</w:t>
       </w:r>
-      <w:r>
-        <w:rPr>
-          <w:lang w:val="en-GB"/>
-        </w:rPr>
-        <w:t>Underkeel Clearance Management</w:t>
+      <w:proofErr w:type="spellStart"/>
+      <w:r>
+        <w:rPr>
+          <w:lang w:val="en-GB"/>
+        </w:rPr>
+        <w:t>Underkeel</w:t>
+      </w:r>
+      <w:proofErr w:type="spellEnd"/>
+      <w:r>
+        <w:rPr>
+          <w:lang w:val="en-GB"/>
+        </w:rPr>
+        <w:t xml:space="preserve"> Clearance Management</w:t>
       </w:r>
       <w:r>
         <w:rPr>
@@ -7758,14 +7776,14 @@
           <w:lang w:val="en-GB"/>
         </w:rPr>
       </w:pPr>
-      <w:bookmarkStart w:id="114" w:name="_Toc179499845"/>
+      <w:bookmarkStart w:id="127" w:name="_Toc179499845"/>
       <w:r>
         <w:rPr>
           <w:lang w:val="en-GB"/>
         </w:rPr>
         <w:t>Conformance</w:t>
       </w:r>
-      <w:bookmarkEnd w:id="114"/>
+      <w:bookmarkEnd w:id="127"/>
     </w:p>
     <w:p>
       <w:pPr>
@@ -7839,7 +7857,7 @@
       <w:pPr>
         <w:spacing w:after="120" w:line="240" w:lineRule="auto"/>
         <w:rPr>
-          <w:ins w:id="115" w:author="Raphael Malyankar" w:date="2024-12-04T22:27:00Z" w16du:dateUtc="2024-12-05T05:27:00Z"/>
+          <w:ins w:id="128" w:author="Raphael Malyankar" w:date="2024-12-04T22:27:00Z" w16du:dateUtc="2024-12-05T05:27:00Z"/>
           <w:lang w:val="en-GB"/>
         </w:rPr>
       </w:pPr>
@@ -7891,11 +7909,19 @@
         </w:rPr>
         <w:t xml:space="preserve"> (</w:t>
       </w:r>
-      <w:r>
-        <w:rPr>
-          <w:lang w:val="en-GB"/>
-        </w:rPr>
-        <w:t>Underkeel Clearance Management</w:t>
+      <w:proofErr w:type="spellStart"/>
+      <w:r>
+        <w:rPr>
+          <w:lang w:val="en-GB"/>
+        </w:rPr>
+        <w:t>Underkeel</w:t>
+      </w:r>
+      <w:proofErr w:type="spellEnd"/>
+      <w:r>
+        <w:rPr>
+          <w:lang w:val="en-GB"/>
+        </w:rPr>
+        <w:t xml:space="preserve"> Clearance Management</w:t>
       </w:r>
       <w:r>
         <w:rPr>
@@ -7911,7 +7937,7 @@
           <w:lang w:val="en-GB"/>
         </w:rPr>
       </w:pPr>
-      <w:ins w:id="116" w:author="Raphael Malyankar" w:date="2024-12-04T22:27:00Z" w16du:dateUtc="2024-12-05T05:27:00Z">
+      <w:ins w:id="129" w:author="Raphael Malyankar" w:date="2024-12-04T22:27:00Z" w16du:dateUtc="2024-12-05T05:27:00Z">
         <w:r>
           <w:rPr>
             <w:lang w:val="en-GB"/>
@@ -7954,15 +7980,15 @@
           <w:lang w:val="en-GB"/>
         </w:rPr>
       </w:pPr>
-      <w:bookmarkStart w:id="117" w:name="_Toc179499846"/>
-      <w:bookmarkStart w:id="118" w:name="_Toc412810740"/>
+      <w:bookmarkStart w:id="130" w:name="_Toc179499846"/>
+      <w:bookmarkStart w:id="131" w:name="_Toc412810740"/>
       <w:r>
         <w:rPr>
           <w:lang w:val="en-GB"/>
         </w:rPr>
         <w:t>References</w:t>
       </w:r>
-      <w:bookmarkEnd w:id="117"/>
+      <w:bookmarkEnd w:id="130"/>
     </w:p>
     <w:p>
       <w:pPr>
@@ -7975,15 +8001,15 @@
         <w:spacing w:before="120" w:after="120" w:line="240" w:lineRule="auto"/>
         <w:ind w:left="851" w:hanging="851"/>
       </w:pPr>
-      <w:bookmarkStart w:id="119" w:name="_Toc179499847"/>
-      <w:bookmarkEnd w:id="118"/>
+      <w:bookmarkStart w:id="132" w:name="_Toc179499847"/>
+      <w:bookmarkEnd w:id="131"/>
       <w:r>
         <w:t>Normative</w:t>
       </w:r>
       <w:r>
         <w:t xml:space="preserve"> references</w:t>
       </w:r>
-      <w:bookmarkEnd w:id="119"/>
+      <w:bookmarkEnd w:id="132"/>
     </w:p>
     <w:p>
       <w:pPr>
@@ -8024,7 +8050,7 @@
         </w:rPr>
         <w:t>, ??? 202</w:t>
       </w:r>
-      <w:ins w:id="120" w:author="Raphael Malyankar" w:date="2024-12-04T22:27:00Z" w16du:dateUtc="2024-12-05T05:27:00Z">
+      <w:ins w:id="133" w:author="Raphael Malyankar" w:date="2024-12-04T22:27:00Z" w16du:dateUtc="2024-12-05T05:27:00Z">
         <w:r>
           <w:rPr>
             <w:i/>
@@ -8034,7 +8060,7 @@
           <w:t>5</w:t>
         </w:r>
       </w:ins>
-      <w:del w:id="121" w:author="Raphael Malyankar" w:date="2024-12-04T22:27:00Z" w16du:dateUtc="2024-12-05T05:27:00Z">
+      <w:del w:id="134" w:author="Raphael Malyankar" w:date="2024-12-04T22:27:00Z" w16du:dateUtc="2024-12-05T05:27:00Z">
         <w:r>
           <w:rPr>
             <w:i/>
@@ -8153,13 +8179,23 @@
         </w:rPr>
         <w:tab/>
       </w:r>
+      <w:proofErr w:type="spellStart"/>
       <w:r>
         <w:rPr>
           <w:i/>
           <w:iCs/>
           <w:lang w:val="en-GB"/>
         </w:rPr>
-        <w:t>Underkeel Clearance Management</w:t>
+        <w:t>Underkeel</w:t>
+      </w:r>
+      <w:proofErr w:type="spellEnd"/>
+      <w:r>
+        <w:rPr>
+          <w:i/>
+          <w:iCs/>
+          <w:lang w:val="en-GB"/>
+        </w:rPr>
+        <w:t xml:space="preserve"> Clearance Management</w:t>
       </w:r>
       <w:r>
         <w:rPr>
@@ -8221,7 +8257,7 @@
         </w:rPr>
         <w:t>Validation Checks – Introduction and Structure, Edition 1.0.0, ??? 202</w:t>
       </w:r>
-      <w:ins w:id="122" w:author="Raphael Malyankar" w:date="2024-12-04T22:28:00Z" w16du:dateUtc="2024-12-05T05:28:00Z">
+      <w:ins w:id="135" w:author="Raphael Malyankar" w:date="2024-12-04T22:28:00Z" w16du:dateUtc="2024-12-05T05:28:00Z">
         <w:r>
           <w:rPr>
             <w:i/>
@@ -8231,7 +8267,7 @@
           <w:t>5</w:t>
         </w:r>
       </w:ins>
-      <w:del w:id="123" w:author="Raphael Malyankar" w:date="2024-12-04T22:28:00Z" w16du:dateUtc="2024-12-05T05:28:00Z">
+      <w:del w:id="136" w:author="Raphael Malyankar" w:date="2024-12-04T22:28:00Z" w16du:dateUtc="2024-12-05T05:28:00Z">
         <w:r>
           <w:rPr>
             <w:i/>
@@ -8287,7 +8323,7 @@
         </w:rPr>
         <w:t>Universal Hydrographic Data Model Validation Checks, Edition 1.0.0, ??? 202</w:t>
       </w:r>
-      <w:ins w:id="124" w:author="Raphael Malyankar" w:date="2024-12-04T22:28:00Z" w16du:dateUtc="2024-12-05T05:28:00Z">
+      <w:ins w:id="137" w:author="Raphael Malyankar" w:date="2024-12-04T22:28:00Z" w16du:dateUtc="2024-12-05T05:28:00Z">
         <w:r>
           <w:rPr>
             <w:i/>
@@ -8297,7 +8333,7 @@
           <w:t>5</w:t>
         </w:r>
       </w:ins>
-      <w:del w:id="125" w:author="Raphael Malyankar" w:date="2024-12-04T22:28:00Z" w16du:dateUtc="2024-12-05T05:28:00Z">
+      <w:del w:id="138" w:author="Raphael Malyankar" w:date="2024-12-04T22:28:00Z" w16du:dateUtc="2024-12-05T05:28:00Z">
         <w:r>
           <w:rPr>
             <w:i/>
@@ -8338,14 +8374,14 @@
         <w:spacing w:before="120" w:after="120" w:line="240" w:lineRule="auto"/>
         <w:ind w:left="851" w:hanging="851"/>
       </w:pPr>
-      <w:bookmarkStart w:id="126" w:name="_Toc179499848"/>
+      <w:bookmarkStart w:id="139" w:name="_Toc179499848"/>
       <w:r>
         <w:t>Informative</w:t>
       </w:r>
       <w:r>
         <w:t xml:space="preserve"> references</w:t>
       </w:r>
-      <w:bookmarkEnd w:id="126"/>
+      <w:bookmarkEnd w:id="139"/>
     </w:p>
     <w:p>
       <w:pPr>
@@ -8420,8 +8456,8 @@
           <w:lang w:val="en-GB"/>
         </w:rPr>
       </w:pPr>
-      <w:bookmarkStart w:id="127" w:name="_Toc179499849"/>
-      <w:bookmarkStart w:id="128" w:name="_Toc412810741"/>
+      <w:bookmarkStart w:id="140" w:name="_Toc179499849"/>
+      <w:bookmarkStart w:id="141" w:name="_Toc412810741"/>
       <w:r>
         <w:rPr>
           <w:lang w:val="en-GB"/>
@@ -8429,7 +8465,7 @@
         <w:lastRenderedPageBreak/>
         <w:t>Terms, definitions and abbreviations</w:t>
       </w:r>
-      <w:bookmarkEnd w:id="127"/>
+      <w:bookmarkEnd w:id="140"/>
     </w:p>
     <w:p>
       <w:pPr>
@@ -8442,14 +8478,14 @@
         <w:spacing w:before="120" w:after="120" w:line="360" w:lineRule="auto"/>
         <w:ind w:left="851" w:hanging="851"/>
       </w:pPr>
-      <w:bookmarkStart w:id="129" w:name="_Toc179499850"/>
-      <w:bookmarkStart w:id="130" w:name="_Toc412810743"/>
-      <w:bookmarkEnd w:id="128"/>
-      <w:commentRangeStart w:id="131"/>
+      <w:bookmarkStart w:id="142" w:name="_Toc179499850"/>
+      <w:bookmarkStart w:id="143" w:name="_Toc412810743"/>
+      <w:bookmarkEnd w:id="141"/>
+      <w:commentRangeStart w:id="144"/>
       <w:r>
         <w:t>Terms and definitions</w:t>
       </w:r>
-      <w:commentRangeEnd w:id="131"/>
+      <w:commentRangeEnd w:id="144"/>
       <w:r>
         <w:rPr>
           <w:rStyle w:val="CommentReference"/>
@@ -8457,9 +8493,9 @@
           <w:bCs w:val="0"/>
           <w:lang w:val="en-AU"/>
         </w:rPr>
-        <w:commentReference w:id="131"/>
-      </w:r>
-      <w:bookmarkEnd w:id="129"/>
+        <w:commentReference w:id="144"/>
+      </w:r>
+      <w:bookmarkEnd w:id="142"/>
     </w:p>
     <w:p>
       <w:pPr>
@@ -8514,8 +8550,8 @@
       <w:pPr>
         <w:pStyle w:val="dt"/>
       </w:pPr>
-      <w:bookmarkStart w:id="132" w:name="_Toc386114206"/>
-      <w:bookmarkEnd w:id="130"/>
+      <w:bookmarkStart w:id="145" w:name="_Toc386114206"/>
+      <w:bookmarkEnd w:id="143"/>
       <w:r>
         <w:t>aggregation</w:t>
       </w:r>
@@ -8984,9 +9020,23 @@
           <w:lang w:val="en-GB"/>
         </w:rPr>
         <w:lastRenderedPageBreak/>
-        <w:t>NOTE: Kinds of relationships include association, generalization, metarelationship, flow, and several kinds grouped under dependency.</w:t>
-      </w:r>
-      <w:bookmarkEnd w:id="132"/>
+        <w:t xml:space="preserve">NOTE: Kinds of relationships include association, generalization, </w:t>
+      </w:r>
+      <w:proofErr w:type="spellStart"/>
+      <w:r>
+        <w:rPr>
+          <w:lang w:val="en-GB"/>
+        </w:rPr>
+        <w:t>metarelationship</w:t>
+      </w:r>
+      <w:proofErr w:type="spellEnd"/>
+      <w:r>
+        <w:rPr>
+          <w:lang w:val="en-GB"/>
+        </w:rPr>
+        <w:t>, flow, and several kinds grouped under dependency.</w:t>
+      </w:r>
+      <w:bookmarkEnd w:id="145"/>
     </w:p>
     <w:p>
       <w:pPr>
@@ -8999,13 +9049,13 @@
         <w:spacing w:before="120" w:after="120" w:line="240" w:lineRule="auto"/>
         <w:ind w:left="851" w:hanging="851"/>
       </w:pPr>
-      <w:bookmarkStart w:id="133" w:name="_Toc179499851"/>
-      <w:bookmarkStart w:id="134" w:name="_Toc412810744"/>
-      <w:commentRangeStart w:id="135"/>
+      <w:bookmarkStart w:id="146" w:name="_Toc179499851"/>
+      <w:bookmarkStart w:id="147" w:name="_Toc412810744"/>
+      <w:commentRangeStart w:id="148"/>
       <w:r>
         <w:t>Abbreviations</w:t>
       </w:r>
-      <w:commentRangeEnd w:id="135"/>
+      <w:commentRangeEnd w:id="148"/>
       <w:r>
         <w:rPr>
           <w:rStyle w:val="CommentReference"/>
@@ -9013,11 +9063,11 @@
           <w:bCs w:val="0"/>
           <w:lang w:val="en-AU"/>
         </w:rPr>
-        <w:commentReference w:id="135"/>
-      </w:r>
-      <w:bookmarkEnd w:id="133"/>
+        <w:commentReference w:id="148"/>
+      </w:r>
+      <w:bookmarkEnd w:id="146"/>
     </w:p>
-    <w:bookmarkEnd w:id="134"/>
+    <w:bookmarkEnd w:id="147"/>
     <w:p>
       <w:pPr>
         <w:spacing w:after="120" w:line="240" w:lineRule="auto"/>
@@ -9089,11 +9139,11 @@
       <w:pPr>
         <w:pStyle w:val="Heading3"/>
       </w:pPr>
-      <w:bookmarkStart w:id="136" w:name="_Toc179499852"/>
+      <w:bookmarkStart w:id="149" w:name="_Toc179499852"/>
       <w:r>
         <w:t>Symbols</w:t>
       </w:r>
-      <w:bookmarkEnd w:id="136"/>
+      <w:bookmarkEnd w:id="149"/>
     </w:p>
     <w:p>
       <w:pPr>
@@ -9139,15 +9189,15 @@
           <w:lang w:val="en-GB"/>
         </w:rPr>
       </w:pPr>
-      <w:bookmarkStart w:id="137" w:name="_Toc179499853"/>
-      <w:bookmarkStart w:id="138" w:name="_Toc412810746"/>
+      <w:bookmarkStart w:id="150" w:name="_Toc179499853"/>
+      <w:bookmarkStart w:id="151" w:name="_Toc412810746"/>
       <w:r>
         <w:rPr>
           <w:lang w:val="en-GB"/>
         </w:rPr>
         <w:t>Use of language</w:t>
       </w:r>
-      <w:bookmarkEnd w:id="137"/>
+      <w:bookmarkEnd w:id="150"/>
     </w:p>
     <w:p>
       <w:pPr>
@@ -9247,7 +9297,7 @@
           <w:lang w:val="en-GB"/>
         </w:rPr>
       </w:pPr>
-      <w:bookmarkStart w:id="139" w:name="_Toc179499854"/>
+      <w:bookmarkStart w:id="152" w:name="_Toc179499854"/>
       <w:r>
         <w:rPr>
           <w:lang w:val="en-GB"/>
@@ -9266,7 +9316,7 @@
         </w:rPr>
         <w:t>escription</w:t>
       </w:r>
-      <w:bookmarkEnd w:id="139"/>
+      <w:bookmarkEnd w:id="152"/>
     </w:p>
     <w:p>
       <w:pPr>
@@ -9371,7 +9421,7 @@
         <w:t xml:space="preserve"> and therefore no general information applicable to data products conforming to it.</w:t>
       </w:r>
     </w:p>
-    <w:bookmarkEnd w:id="138"/>
+    <w:bookmarkEnd w:id="151"/>
     <w:p>
       <w:pPr>
         <w:spacing w:after="120" w:line="240" w:lineRule="auto"/>
@@ -9395,15 +9445,15 @@
           <w:lang w:val="en-GB"/>
         </w:rPr>
       </w:pPr>
-      <w:bookmarkStart w:id="140" w:name="_Toc179499855"/>
-      <w:bookmarkStart w:id="141" w:name="_Toc412810747"/>
+      <w:bookmarkStart w:id="153" w:name="_Toc179499855"/>
+      <w:bookmarkStart w:id="154" w:name="_Toc412810747"/>
       <w:r>
         <w:rPr>
           <w:lang w:val="en-GB"/>
         </w:rPr>
         <w:t>Specification metadata and maintenance</w:t>
       </w:r>
-      <w:bookmarkEnd w:id="140"/>
+      <w:bookmarkEnd w:id="153"/>
     </w:p>
     <w:p>
       <w:pPr>
@@ -9416,8 +9466,8 @@
         <w:spacing w:before="120" w:after="120" w:line="240" w:lineRule="auto"/>
         <w:ind w:left="851" w:hanging="851"/>
       </w:pPr>
-      <w:bookmarkStart w:id="142" w:name="_Toc179499856"/>
-      <w:bookmarkEnd w:id="141"/>
+      <w:bookmarkStart w:id="155" w:name="_Toc179499856"/>
+      <w:bookmarkEnd w:id="154"/>
       <w:r>
         <w:t xml:space="preserve">Specification </w:t>
       </w:r>
@@ -9427,7 +9477,7 @@
       <w:r>
         <w:t>etadata</w:t>
       </w:r>
-      <w:bookmarkEnd w:id="142"/>
+      <w:bookmarkEnd w:id="155"/>
     </w:p>
     <w:p>
       <w:pPr>
@@ -9498,11 +9548,19 @@
         </w:rPr>
         <w:tab/>
       </w:r>
-      <w:r>
-        <w:rPr>
-          <w:lang w:val="en-GB"/>
-        </w:rPr>
-        <w:t>Underkeel Clearance Management</w:t>
+      <w:proofErr w:type="spellStart"/>
+      <w:r>
+        <w:rPr>
+          <w:lang w:val="en-GB"/>
+        </w:rPr>
+        <w:t>Underkeel</w:t>
+      </w:r>
+      <w:proofErr w:type="spellEnd"/>
+      <w:r>
+        <w:rPr>
+          <w:lang w:val="en-GB"/>
+        </w:rPr>
+        <w:t xml:space="preserve"> Clearance Management</w:t>
       </w:r>
       <w:r>
         <w:rPr>
@@ -9572,8 +9630,8 @@
         </w:rPr>
         <w:t>0.</w:t>
       </w:r>
-      <w:ins w:id="143" w:author="Raphael Malyankar" w:date="2024-12-04T22:28:00Z" w16du:dateUtc="2024-12-05T05:28:00Z">
-        <w:del w:id="144" w:author="Jason Rhee" w:date="2025-03-31T11:54:00Z" w16du:dateUtc="2025-03-31T00:54:00Z">
+      <w:ins w:id="156" w:author="Raphael Malyankar" w:date="2024-12-04T22:28:00Z" w16du:dateUtc="2024-12-05T05:28:00Z">
+        <w:del w:id="157" w:author="Jason Rhee" w:date="2025-03-31T11:54:00Z" w16du:dateUtc="2025-03-31T00:54:00Z">
           <w:r>
             <w:rPr>
               <w:lang w:val="en-GB"/>
@@ -9582,7 +9640,7 @@
           </w:r>
         </w:del>
       </w:ins>
-      <w:ins w:id="145" w:author="Jason Rhee" w:date="2025-03-31T11:54:00Z" w16du:dateUtc="2025-03-31T00:54:00Z">
+      <w:ins w:id="158" w:author="Jason Rhee" w:date="2025-03-31T11:54:00Z" w16du:dateUtc="2025-03-31T00:54:00Z">
         <w:r>
           <w:rPr>
             <w:lang w:val="en-GB"/>
@@ -9590,7 +9648,7 @@
           <w:t>3</w:t>
         </w:r>
       </w:ins>
-      <w:del w:id="146" w:author="Raphael Malyankar" w:date="2024-12-04T22:28:00Z" w16du:dateUtc="2024-12-05T05:28:00Z">
+      <w:del w:id="159" w:author="Raphael Malyankar" w:date="2024-12-04T22:28:00Z" w16du:dateUtc="2024-12-05T05:28:00Z">
         <w:r>
           <w:rPr>
             <w:lang w:val="en-GB"/>
@@ -9645,7 +9703,7 @@
         </w:rPr>
         <w:tab/>
       </w:r>
-      <w:del w:id="147" w:author="Jason Rhee" w:date="2025-03-31T11:54:00Z" w16du:dateUtc="2025-03-31T00:54:00Z">
+      <w:del w:id="160" w:author="Jason Rhee" w:date="2025-03-31T11:54:00Z" w16du:dateUtc="2025-03-31T00:54:00Z">
         <w:r>
           <w:rPr>
             <w:lang w:val="en-GB"/>
@@ -9653,7 +9711,7 @@
           <w:delText>2024</w:delText>
         </w:r>
       </w:del>
-      <w:ins w:id="148" w:author="Jason Rhee" w:date="2025-03-31T11:54:00Z" w16du:dateUtc="2025-03-31T00:54:00Z">
+      <w:ins w:id="161" w:author="Jason Rhee" w:date="2025-03-31T11:54:00Z" w16du:dateUtc="2025-03-31T00:54:00Z">
         <w:r>
           <w:rPr>
             <w:lang w:val="en-GB"/>
@@ -9667,7 +9725,7 @@
         </w:rPr>
         <w:t>-</w:t>
       </w:r>
-      <w:del w:id="149" w:author="Raphael Malyankar" w:date="2024-12-04T22:28:00Z" w16du:dateUtc="2024-12-05T05:28:00Z">
+      <w:del w:id="162" w:author="Raphael Malyankar" w:date="2024-12-04T22:28:00Z" w16du:dateUtc="2024-12-05T05:28:00Z">
         <w:r>
           <w:rPr>
             <w:lang w:val="en-GB"/>
@@ -9681,8 +9739,8 @@
           <w:delText>30</w:delText>
         </w:r>
       </w:del>
-      <w:ins w:id="150" w:author="Raphael Malyankar" w:date="2024-12-04T22:28:00Z" w16du:dateUtc="2024-12-05T05:28:00Z">
-        <w:del w:id="151" w:author="Jason Rhee" w:date="2025-03-31T11:54:00Z" w16du:dateUtc="2025-03-31T00:54:00Z">
+      <w:ins w:id="163" w:author="Raphael Malyankar" w:date="2024-12-04T22:28:00Z" w16du:dateUtc="2024-12-05T05:28:00Z">
+        <w:del w:id="164" w:author="Jason Rhee" w:date="2025-03-31T11:54:00Z" w16du:dateUtc="2025-03-31T00:54:00Z">
           <w:r>
             <w:rPr>
               <w:lang w:val="en-GB"/>
@@ -9691,7 +9749,7 @@
           </w:r>
         </w:del>
       </w:ins>
-      <w:ins w:id="152" w:author="Jason Rhee" w:date="2025-03-31T11:54:00Z" w16du:dateUtc="2025-03-31T00:54:00Z">
+      <w:ins w:id="165" w:author="Jason Rhee" w:date="2025-03-31T11:54:00Z" w16du:dateUtc="2025-03-31T00:54:00Z">
         <w:r>
           <w:rPr>
             <w:lang w:val="en-GB"/>
@@ -9699,14 +9757,14 @@
           <w:t>03</w:t>
         </w:r>
       </w:ins>
-      <w:ins w:id="153" w:author="Raphael Malyankar" w:date="2024-12-04T22:29:00Z" w16du:dateUtc="2024-12-05T05:29:00Z">
+      <w:ins w:id="166" w:author="Raphael Malyankar" w:date="2024-12-04T22:29:00Z" w16du:dateUtc="2024-12-05T05:29:00Z">
         <w:r>
           <w:rPr>
             <w:lang w:val="en-GB"/>
           </w:rPr>
           <w:t>-</w:t>
         </w:r>
-        <w:del w:id="154" w:author="Jason Rhee" w:date="2025-03-31T11:54:00Z" w16du:dateUtc="2025-03-31T00:54:00Z">
+        <w:del w:id="167" w:author="Jason Rhee" w:date="2025-03-31T11:54:00Z" w16du:dateUtc="2025-03-31T00:54:00Z">
           <w:r>
             <w:rPr>
               <w:lang w:val="en-GB"/>
@@ -9715,7 +9773,7 @@
           </w:r>
         </w:del>
       </w:ins>
-      <w:ins w:id="155" w:author="Jason Rhee" w:date="2025-03-31T11:54:00Z" w16du:dateUtc="2025-03-31T00:54:00Z">
+      <w:ins w:id="168" w:author="Jason Rhee" w:date="2025-03-31T11:54:00Z" w16du:dateUtc="2025-03-31T00:54:00Z">
         <w:r>
           <w:rPr>
             <w:lang w:val="en-GB"/>
@@ -10245,13 +10303,13 @@
         <w:spacing w:before="120" w:after="120" w:line="240" w:lineRule="auto"/>
         <w:ind w:left="851" w:hanging="851"/>
       </w:pPr>
-      <w:bookmarkStart w:id="156" w:name="_Toc179499857"/>
-      <w:bookmarkStart w:id="157" w:name="_Toc412810749"/>
-      <w:commentRangeStart w:id="158"/>
+      <w:bookmarkStart w:id="169" w:name="_Toc179499857"/>
+      <w:bookmarkStart w:id="170" w:name="_Toc412810749"/>
+      <w:commentRangeStart w:id="171"/>
       <w:r>
         <w:t>Specification maintenance</w:t>
       </w:r>
-      <w:commentRangeEnd w:id="158"/>
+      <w:commentRangeEnd w:id="171"/>
       <w:r>
         <w:rPr>
           <w:rStyle w:val="CommentReference"/>
@@ -10259,9 +10317,9 @@
           <w:bCs w:val="0"/>
           <w:lang w:val="en-AU"/>
         </w:rPr>
-        <w:commentReference w:id="158"/>
-      </w:r>
-      <w:bookmarkEnd w:id="156"/>
+        <w:commentReference w:id="171"/>
+      </w:r>
+      <w:bookmarkEnd w:id="169"/>
     </w:p>
     <w:p>
       <w:pPr>
@@ -10279,7 +10337,7 @@
         <w:t>Introduction</w:t>
       </w:r>
     </w:p>
-    <w:bookmarkEnd w:id="157"/>
+    <w:bookmarkEnd w:id="170"/>
     <w:p>
       <w:pPr>
         <w:spacing w:after="120" w:line="240" w:lineRule="auto"/>
@@ -10875,7 +10933,14 @@
         <w:rPr>
           <w:lang w:val="en-GB"/>
         </w:rPr>
-        <w:t>Clarifications denoted as n.n.</w:t>
+        <w:t xml:space="preserve">Clarifications denoted as </w:t>
+      </w:r>
+      <w:proofErr w:type="spellStart"/>
+      <w:r>
+        <w:rPr>
+          <w:lang w:val="en-GB"/>
+        </w:rPr>
+        <w:t>n.n.</w:t>
       </w:r>
       <w:r>
         <w:rPr>
@@ -10886,6 +10951,7 @@
         </w:rPr>
         <w:t>n</w:t>
       </w:r>
+      <w:proofErr w:type="spellEnd"/>
     </w:p>
     <w:p>
       <w:pPr>
@@ -10894,14 +10960,14 @@
           <w:lang w:val="en-GB"/>
         </w:rPr>
       </w:pPr>
-      <w:bookmarkStart w:id="159" w:name="_Toc179499858"/>
+      <w:bookmarkStart w:id="172" w:name="_Toc179499858"/>
       <w:r>
         <w:rPr>
           <w:lang w:val="en-GB"/>
         </w:rPr>
         <w:t>Check Structure</w:t>
       </w:r>
-      <w:bookmarkEnd w:id="159"/>
+      <w:bookmarkEnd w:id="172"/>
     </w:p>
     <w:p>
       <w:pPr>
@@ -10910,7 +10976,7 @@
         </w:tabs>
         <w:spacing w:after="120" w:line="240" w:lineRule="auto"/>
         <w:rPr>
-          <w:ins w:id="160" w:author="Raphael Malyankar" w:date="2024-12-04T22:32:00Z" w16du:dateUtc="2024-12-05T05:32:00Z"/>
+          <w:ins w:id="173" w:author="Raphael Malyankar" w:date="2024-12-04T22:32:00Z" w16du:dateUtc="2024-12-05T05:32:00Z"/>
           <w:lang w:val="en-GB"/>
         </w:rPr>
       </w:pPr>
@@ -10943,8 +11009,8 @@
           <w:lang w:val="en-GB"/>
         </w:rPr>
       </w:pPr>
-      <w:ins w:id="161" w:author="Raphael Malyankar" w:date="2024-12-04T22:32:00Z" w16du:dateUtc="2024-12-05T05:32:00Z">
-        <w:del w:id="162" w:author="Jason Rhee" w:date="2025-03-31T14:20:00Z" w16du:dateUtc="2025-03-31T03:20:00Z">
+      <w:ins w:id="174" w:author="Raphael Malyankar" w:date="2024-12-04T22:32:00Z" w16du:dateUtc="2024-12-05T05:32:00Z">
+        <w:del w:id="175" w:author="Jason Rhee" w:date="2025-03-31T14:20:00Z" w16du:dateUtc="2025-03-31T03:20:00Z">
           <w:r>
             <w:rPr>
               <w:lang w:val="en-GB"/>
@@ -10953,7 +11019,7 @@
           </w:r>
         </w:del>
       </w:ins>
-      <w:ins w:id="163" w:author="Jason Rhee" w:date="2025-03-31T14:20:00Z" w16du:dateUtc="2025-03-31T03:20:00Z">
+      <w:ins w:id="176" w:author="Jason Rhee" w:date="2025-03-31T14:20:00Z" w16du:dateUtc="2025-03-31T03:20:00Z">
         <w:r>
           <w:rPr>
             <w:lang w:val="en-GB"/>
@@ -11569,16 +11635,16 @@
           <w:lang w:val="en-GB"/>
         </w:rPr>
       </w:pPr>
-      <w:bookmarkStart w:id="164" w:name="_Ref172572327"/>
-      <w:bookmarkStart w:id="165" w:name="_Toc179499859"/>
+      <w:bookmarkStart w:id="177" w:name="_Ref172572327"/>
+      <w:bookmarkStart w:id="178" w:name="_Toc179499859"/>
       <w:r>
         <w:rPr>
           <w:lang w:val="en-GB"/>
         </w:rPr>
         <w:t>Check Syntax</w:t>
       </w:r>
-      <w:bookmarkEnd w:id="164"/>
-      <w:bookmarkEnd w:id="165"/>
+      <w:bookmarkEnd w:id="177"/>
+      <w:bookmarkEnd w:id="178"/>
     </w:p>
     <w:p>
       <w:pPr>
@@ -11600,14 +11666,14 @@
           <w:lang w:val="en-GB"/>
         </w:rPr>
       </w:pPr>
-      <w:bookmarkStart w:id="166" w:name="_Toc179499860"/>
+      <w:bookmarkStart w:id="179" w:name="_Toc179499860"/>
       <w:r>
         <w:rPr>
           <w:lang w:val="en-GB"/>
         </w:rPr>
         <w:t>Organisation</w:t>
       </w:r>
-      <w:bookmarkEnd w:id="166"/>
+      <w:bookmarkEnd w:id="179"/>
     </w:p>
     <w:p>
       <w:pPr>
@@ -11616,7 +11682,9 @@
         </w:tabs>
         <w:spacing w:line="240" w:lineRule="auto"/>
         <w:rPr>
-          <w:lang w:val="en-GB"/>
+          <w:ins w:id="180" w:author="Jason Rhee" w:date="2025-04-07T16:55:00Z" w16du:dateUtc="2025-04-07T06:55:00Z"/>
+          <w:rFonts w:eastAsiaTheme="minorEastAsia"/>
+          <w:lang w:val="en-GB" w:eastAsia="ko-KR"/>
         </w:rPr>
       </w:pPr>
       <w:r>
@@ -11637,6 +11705,25 @@
         </w:rPr>
         <w:t xml:space="preserve"> is available separately (see clause 8). The list of checks accompanies this specification and forms an integral part of it.</w:t>
       </w:r>
+    </w:p>
+    <w:p>
+      <w:pPr>
+        <w:pStyle w:val="Heading2"/>
+        <w:rPr>
+          <w:ins w:id="181" w:author="Jason Rhee" w:date="2025-04-07T16:56:00Z" w16du:dateUtc="2025-04-07T06:56:00Z"/>
+          <w:rFonts w:eastAsiaTheme="minorEastAsia"/>
+          <w:lang w:val="en-GB" w:eastAsia="ko-KR"/>
+        </w:rPr>
+      </w:pPr>
+      <w:ins w:id="182" w:author="Jason Rhee" w:date="2025-04-07T16:56:00Z" w16du:dateUtc="2025-04-07T06:56:00Z">
+        <w:r>
+          <w:rPr>
+            <w:rFonts w:eastAsiaTheme="minorEastAsia" w:hint="eastAsia"/>
+            <w:lang w:val="en-GB" w:eastAsia="ko-KR"/>
+          </w:rPr>
+          <w:t>Check numbers</w:t>
+        </w:r>
+      </w:ins>
     </w:p>
     <w:p>
       <w:pPr>
@@ -11645,120 +11732,520 @@
         </w:tabs>
         <w:spacing w:line="240" w:lineRule="auto"/>
         <w:rPr>
-          <w:lang w:val="en-GB"/>
-        </w:rPr>
-      </w:pPr>
-      <w:r>
-        <w:rPr>
-          <w:highlight w:val="yellow"/>
-          <w:lang w:val="en-GB"/>
-          <w:rPrChange w:id="167" w:author="Jason Rhee" w:date="2025-04-01T12:04:00Z" w16du:dateUtc="2025-04-01T01:04:00Z">
+          <w:ins w:id="183" w:author="Jason Rhee" w:date="2025-04-07T16:56:00Z" w16du:dateUtc="2025-04-07T06:56:00Z"/>
+          <w:lang w:val="en-GB"/>
+        </w:rPr>
+      </w:pPr>
+      <w:commentRangeStart w:id="184"/>
+      <w:ins w:id="185" w:author="Jason Rhee" w:date="2025-04-07T16:56:00Z" w16du:dateUtc="2025-04-07T06:56:00Z">
+        <w:r>
+          <w:rPr>
+            <w:lang w:val="en-GB"/>
+          </w:rPr>
+          <w:t>Checks are assigned unique check identifiers in the format 1</w:t>
+        </w:r>
+      </w:ins>
+      <w:ins w:id="186" w:author="Jason Rhee" w:date="2025-04-07T16:57:00Z" w16du:dateUtc="2025-04-07T06:57:00Z">
+        <w:r>
+          <w:rPr>
+            <w:rFonts w:eastAsiaTheme="minorEastAsia" w:hint="eastAsia"/>
+            <w:lang w:val="en-GB" w:eastAsia="ko-KR"/>
+          </w:rPr>
+          <w:t>29</w:t>
+        </w:r>
+      </w:ins>
+      <w:ins w:id="187" w:author="Jason Rhee" w:date="2025-04-07T16:56:00Z" w16du:dateUtc="2025-04-07T06:56:00Z">
+        <w:r>
+          <w:rPr>
+            <w:lang w:val="en-GB"/>
+          </w:rPr>
+          <w:t>_&lt;</w:t>
+        </w:r>
+        <w:proofErr w:type="spellStart"/>
+        <w:r>
+          <w:rPr>
+            <w:lang w:val="en-GB"/>
+          </w:rPr>
+          <w:t>checkNumber</w:t>
+        </w:r>
+        <w:proofErr w:type="spellEnd"/>
+        <w:r>
+          <w:rPr>
+            <w:lang w:val="en-GB"/>
+          </w:rPr>
+          <w:t>&gt;&lt;</w:t>
+        </w:r>
+        <w:proofErr w:type="spellStart"/>
+        <w:r>
+          <w:rPr>
+            <w:lang w:val="en-GB"/>
+          </w:rPr>
+          <w:t>optionalAlphaSuffix</w:t>
+        </w:r>
+        <w:proofErr w:type="spellEnd"/>
+        <w:r>
+          <w:rPr>
+            <w:lang w:val="en-GB"/>
+          </w:rPr>
+          <w:t>&gt;.</w:t>
+        </w:r>
+      </w:ins>
+    </w:p>
+    <w:p>
+      <w:pPr>
+        <w:pStyle w:val="ListParagraph"/>
+        <w:numPr>
+          <w:ilvl w:val="0"/>
+          <w:numId w:val="111"/>
+        </w:numPr>
+        <w:tabs>
+          <w:tab w:val="left" w:pos="1701"/>
+        </w:tabs>
+        <w:spacing w:line="240" w:lineRule="auto"/>
+        <w:rPr>
+          <w:ins w:id="188" w:author="Jason Rhee" w:date="2025-04-07T16:56:00Z" w16du:dateUtc="2025-04-07T06:56:00Z"/>
+          <w:lang w:val="en-GB"/>
+        </w:rPr>
+      </w:pPr>
+      <w:ins w:id="189" w:author="Jason Rhee" w:date="2025-04-07T16:56:00Z" w16du:dateUtc="2025-04-07T06:56:00Z">
+        <w:r>
+          <w:rPr>
+            <w:lang w:val="en-GB"/>
+          </w:rPr>
+          <w:t>The prefix “1</w:t>
+        </w:r>
+      </w:ins>
+      <w:ins w:id="190" w:author="Jason Rhee" w:date="2025-04-07T16:57:00Z" w16du:dateUtc="2025-04-07T06:57:00Z">
+        <w:r>
+          <w:rPr>
+            <w:rFonts w:eastAsiaTheme="minorEastAsia" w:hint="eastAsia"/>
+            <w:lang w:val="en-GB" w:eastAsia="ko-KR"/>
+          </w:rPr>
+          <w:t>29</w:t>
+        </w:r>
+      </w:ins>
+      <w:ins w:id="191" w:author="Jason Rhee" w:date="2025-04-07T16:56:00Z" w16du:dateUtc="2025-04-07T06:56:00Z">
+        <w:r>
+          <w:rPr>
+            <w:lang w:val="en-GB"/>
+          </w:rPr>
+          <w:t>_” is common to all the S-1</w:t>
+        </w:r>
+      </w:ins>
+      <w:ins w:id="192" w:author="Jason Rhee" w:date="2025-04-07T16:57:00Z" w16du:dateUtc="2025-04-07T06:57:00Z">
+        <w:r>
+          <w:rPr>
+            <w:rFonts w:eastAsiaTheme="minorEastAsia" w:hint="eastAsia"/>
+            <w:lang w:val="en-GB" w:eastAsia="ko-KR"/>
+          </w:rPr>
+          <w:t>29</w:t>
+        </w:r>
+      </w:ins>
+      <w:ins w:id="193" w:author="Jason Rhee" w:date="2025-04-07T16:56:00Z" w16du:dateUtc="2025-04-07T06:56:00Z">
+        <w:r>
+          <w:rPr>
+            <w:lang w:val="en-GB"/>
+          </w:rPr>
+          <w:t xml:space="preserve"> </w:t>
+        </w:r>
+      </w:ins>
+      <w:ins w:id="194" w:author="Jason Rhee" w:date="2025-04-07T16:57:00Z" w16du:dateUtc="2025-04-07T06:57:00Z">
+        <w:r>
+          <w:rPr>
+            <w:rFonts w:eastAsiaTheme="minorEastAsia" w:hint="eastAsia"/>
+            <w:lang w:val="en-GB" w:eastAsia="ko-KR"/>
+          </w:rPr>
+          <w:t xml:space="preserve">specific </w:t>
+        </w:r>
+      </w:ins>
+      <w:ins w:id="195" w:author="Jason Rhee" w:date="2025-04-07T16:56:00Z" w16du:dateUtc="2025-04-07T06:56:00Z">
+        <w:r>
+          <w:rPr>
+            <w:lang w:val="en-GB"/>
+          </w:rPr>
+          <w:t>checks defined in this Specification.</w:t>
+        </w:r>
+      </w:ins>
+    </w:p>
+    <w:p>
+      <w:pPr>
+        <w:pStyle w:val="ListParagraph"/>
+        <w:numPr>
+          <w:ilvl w:val="0"/>
+          <w:numId w:val="111"/>
+        </w:numPr>
+        <w:tabs>
+          <w:tab w:val="left" w:pos="1701"/>
+        </w:tabs>
+        <w:spacing w:line="240" w:lineRule="auto"/>
+        <w:rPr>
+          <w:ins w:id="196" w:author="Jason Rhee" w:date="2025-04-07T16:56:00Z" w16du:dateUtc="2025-04-07T06:56:00Z"/>
+          <w:lang w:val="en-GB"/>
+        </w:rPr>
+      </w:pPr>
+      <w:ins w:id="197" w:author="Jason Rhee" w:date="2025-04-07T16:56:00Z" w16du:dateUtc="2025-04-07T06:56:00Z">
+        <w:r>
+          <w:rPr>
+            <w:lang w:val="en-GB"/>
+          </w:rPr>
+          <w:t>&lt;</w:t>
+        </w:r>
+        <w:proofErr w:type="spellStart"/>
+        <w:r>
+          <w:rPr>
+            <w:lang w:val="en-GB"/>
+          </w:rPr>
+          <w:t>checkNumber</w:t>
+        </w:r>
+        <w:proofErr w:type="spellEnd"/>
+        <w:r>
+          <w:rPr>
+            <w:lang w:val="en-GB"/>
+          </w:rPr>
+          <w:t>&gt; is a 4-digit number assigned to each check. There is no significance attached to the value of this number.</w:t>
+        </w:r>
+      </w:ins>
+    </w:p>
+    <w:p>
+      <w:pPr>
+        <w:pStyle w:val="ListParagraph"/>
+        <w:numPr>
+          <w:ilvl w:val="0"/>
+          <w:numId w:val="111"/>
+        </w:numPr>
+        <w:tabs>
+          <w:tab w:val="left" w:pos="1701"/>
+        </w:tabs>
+        <w:spacing w:line="240" w:lineRule="auto"/>
+        <w:rPr>
+          <w:ins w:id="198" w:author="Jason Rhee" w:date="2025-04-07T16:56:00Z" w16du:dateUtc="2025-04-07T06:56:00Z"/>
+          <w:lang w:val="en-GB"/>
+        </w:rPr>
+      </w:pPr>
+      <w:ins w:id="199" w:author="Jason Rhee" w:date="2025-04-07T16:56:00Z" w16du:dateUtc="2025-04-07T06:56:00Z">
+        <w:r>
+          <w:rPr>
+            <w:lang w:val="en-GB"/>
+          </w:rPr>
+          <w:t>A modified check will generally retain the same &lt;</w:t>
+        </w:r>
+        <w:proofErr w:type="spellStart"/>
+        <w:r>
+          <w:rPr>
+            <w:lang w:val="en-GB"/>
+          </w:rPr>
+          <w:t>checkNumber</w:t>
+        </w:r>
+        <w:proofErr w:type="spellEnd"/>
+        <w:r>
+          <w:rPr>
+            <w:lang w:val="en-GB"/>
+          </w:rPr>
+          <w:t>&gt; as their predecessor.</w:t>
+        </w:r>
+      </w:ins>
+    </w:p>
+    <w:p>
+      <w:pPr>
+        <w:pStyle w:val="ListParagraph"/>
+        <w:numPr>
+          <w:ilvl w:val="0"/>
+          <w:numId w:val="111"/>
+        </w:numPr>
+        <w:tabs>
+          <w:tab w:val="left" w:pos="1701"/>
+        </w:tabs>
+        <w:spacing w:line="240" w:lineRule="auto"/>
+        <w:rPr>
+          <w:ins w:id="200" w:author="Jason Rhee" w:date="2025-04-07T16:56:00Z" w16du:dateUtc="2025-04-07T06:56:00Z"/>
+          <w:lang w:val="en-GB"/>
+        </w:rPr>
+      </w:pPr>
+      <w:ins w:id="201" w:author="Jason Rhee" w:date="2025-04-07T16:56:00Z" w16du:dateUtc="2025-04-07T06:56:00Z">
+        <w:r>
+          <w:rPr>
+            <w:lang w:val="en-GB"/>
+          </w:rPr>
+          <w:t>If a check is deleted, its number is not reused for later different checks, but may be re-introduced if the original check is revived either with or without modification.</w:t>
+        </w:r>
+      </w:ins>
+    </w:p>
+    <w:p>
+      <w:pPr>
+        <w:pStyle w:val="ListParagraph"/>
+        <w:numPr>
+          <w:ilvl w:val="0"/>
+          <w:numId w:val="111"/>
+        </w:numPr>
+        <w:tabs>
+          <w:tab w:val="left" w:pos="1701"/>
+        </w:tabs>
+        <w:spacing w:line="240" w:lineRule="auto"/>
+        <w:rPr>
+          <w:ins w:id="202" w:author="Jason Rhee" w:date="2025-04-07T16:56:00Z" w16du:dateUtc="2025-04-07T06:56:00Z"/>
+          <w:lang w:val="en-GB"/>
+        </w:rPr>
+      </w:pPr>
+      <w:ins w:id="203" w:author="Jason Rhee" w:date="2025-04-07T16:56:00Z" w16du:dateUtc="2025-04-07T06:56:00Z">
+        <w:r>
+          <w:rPr>
+            <w:lang w:val="en-GB"/>
+          </w:rPr>
+          <w:t>&lt;</w:t>
+        </w:r>
+        <w:proofErr w:type="spellStart"/>
+        <w:r>
+          <w:rPr>
+            <w:lang w:val="en-GB"/>
+          </w:rPr>
+          <w:t>optionalAlphaSuffix</w:t>
+        </w:r>
+        <w:proofErr w:type="spellEnd"/>
+        <w:r>
+          <w:rPr>
+            <w:lang w:val="en-GB"/>
+          </w:rPr>
+          <w:t>&gt; is an optional single</w:t>
+        </w:r>
+        <w:r>
+          <w:rPr>
+            <w:lang w:val="en-GB"/>
+          </w:rPr>
+          <w:t xml:space="preserve"> lower case </w:t>
+        </w:r>
+        <w:r>
+          <w:rPr>
+            <w:lang w:val="en-GB"/>
+          </w:rPr>
+          <w:t xml:space="preserve">alphabetic </w:t>
+        </w:r>
+        <w:r>
+          <w:rPr>
+            <w:lang w:val="en-GB"/>
+          </w:rPr>
+          <w:t xml:space="preserve">letter </w:t>
+        </w:r>
+        <w:r>
+          <w:rPr>
+            <w:lang w:val="en-GB"/>
+          </w:rPr>
+          <w:t>suffix in the range a-z. It is used only when a check is split into two or more checks.</w:t>
+        </w:r>
+      </w:ins>
+    </w:p>
+    <w:p>
+      <w:pPr>
+        <w:rPr>
+          <w:rFonts w:eastAsiaTheme="minorEastAsia" w:hint="eastAsia"/>
+          <w:lang w:val="en-GB" w:eastAsia="ko-KR"/>
+          <w:rPrChange w:id="204" w:author="Jason Rhee" w:date="2025-04-07T16:56:00Z" w16du:dateUtc="2025-04-07T06:56:00Z">
             <w:rPr>
               <w:lang w:val="en-GB"/>
             </w:rPr>
           </w:rPrChange>
         </w:rPr>
-        <w:t>[Describe numbering scheme and organization. To do</w:t>
-      </w:r>
-      <w:r>
-        <w:rPr>
-          <w:highlight w:val="yellow"/>
-          <w:lang w:val="en-GB"/>
-          <w:rPrChange w:id="168" w:author="Jason Rhee" w:date="2025-04-01T12:04:00Z" w16du:dateUtc="2025-04-01T01:04:00Z">
-            <w:rPr>
-              <w:lang w:val="en-GB"/>
-            </w:rPr>
-          </w:rPrChange>
-        </w:rPr>
-        <w:t>,</w:t>
-      </w:r>
-      <w:r>
-        <w:rPr>
-          <w:highlight w:val="yellow"/>
-          <w:lang w:val="en-GB"/>
-          <w:rPrChange w:id="169" w:author="Jason Rhee" w:date="2025-04-01T12:04:00Z" w16du:dateUtc="2025-04-01T01:04:00Z">
-            <w:rPr>
-              <w:lang w:val="en-GB"/>
-            </w:rPr>
-          </w:rPrChange>
-        </w:rPr>
-        <w:t xml:space="preserve"> </w:t>
-      </w:r>
-      <w:r>
-        <w:rPr>
-          <w:highlight w:val="yellow"/>
-          <w:lang w:val="en-GB"/>
-          <w:rPrChange w:id="170" w:author="Jason Rhee" w:date="2025-04-01T12:04:00Z" w16du:dateUtc="2025-04-01T01:04:00Z">
-            <w:rPr>
-              <w:lang w:val="en-GB"/>
-            </w:rPr>
-          </w:rPrChange>
-        </w:rPr>
-        <w:t>by</w:t>
-      </w:r>
-      <w:r>
-        <w:rPr>
-          <w:highlight w:val="yellow"/>
-          <w:lang w:val="en-GB"/>
-          <w:rPrChange w:id="171" w:author="Jason Rhee" w:date="2025-04-01T12:04:00Z" w16du:dateUtc="2025-04-01T01:04:00Z">
-            <w:rPr>
-              <w:lang w:val="en-GB"/>
-            </w:rPr>
-          </w:rPrChange>
-        </w:rPr>
-        <w:t xml:space="preserve"> P</w:t>
-      </w:r>
-      <w:r>
-        <w:rPr>
-          <w:highlight w:val="yellow"/>
-          <w:lang w:val="en-GB"/>
-          <w:rPrChange w:id="172" w:author="Jason Rhee" w:date="2025-04-01T12:04:00Z" w16du:dateUtc="2025-04-01T01:04:00Z">
-            <w:rPr>
-              <w:lang w:val="en-GB"/>
-            </w:rPr>
-          </w:rPrChange>
-        </w:rPr>
-        <w:t>roject Team</w:t>
-      </w:r>
-      <w:r>
-        <w:rPr>
-          <w:highlight w:val="yellow"/>
-          <w:lang w:val="en-GB"/>
-          <w:rPrChange w:id="173" w:author="Jason Rhee" w:date="2025-04-01T12:04:00Z" w16du:dateUtc="2025-04-01T01:04:00Z">
-            <w:rPr>
-              <w:lang w:val="en-GB"/>
-            </w:rPr>
-          </w:rPrChange>
-        </w:rPr>
-        <w:t>]</w:t>
-      </w:r>
+        <w:pPrChange w:id="205" w:author="Jason Rhee" w:date="2025-04-07T16:56:00Z" w16du:dateUtc="2025-04-07T06:56:00Z">
+          <w:pPr>
+            <w:tabs>
+              <w:tab w:val="left" w:pos="1701"/>
+            </w:tabs>
+            <w:spacing w:line="240" w:lineRule="auto"/>
+          </w:pPr>
+        </w:pPrChange>
+      </w:pPr>
+      <w:ins w:id="206" w:author="Jason Rhee" w:date="2025-04-07T16:56:00Z" w16du:dateUtc="2025-04-07T06:56:00Z">
+        <w:r>
+          <w:rPr>
+            <w:lang w:val="en-GB"/>
+          </w:rPr>
+          <w:t>EXAMPLES: 1</w:t>
+        </w:r>
+      </w:ins>
+      <w:ins w:id="207" w:author="Jason Rhee" w:date="2025-04-07T16:57:00Z" w16du:dateUtc="2025-04-07T06:57:00Z">
+        <w:r>
+          <w:rPr>
+            <w:rFonts w:eastAsiaTheme="minorEastAsia" w:hint="eastAsia"/>
+            <w:lang w:val="en-GB" w:eastAsia="ko-KR"/>
+          </w:rPr>
+          <w:t>29</w:t>
+        </w:r>
+      </w:ins>
+      <w:ins w:id="208" w:author="Jason Rhee" w:date="2025-04-07T16:56:00Z" w16du:dateUtc="2025-04-07T06:56:00Z">
+        <w:r>
+          <w:rPr>
+            <w:lang w:val="en-GB"/>
+          </w:rPr>
+          <w:t>_1002, 1</w:t>
+        </w:r>
+      </w:ins>
+      <w:ins w:id="209" w:author="Jason Rhee" w:date="2025-04-07T16:57:00Z" w16du:dateUtc="2025-04-07T06:57:00Z">
+        <w:r>
+          <w:rPr>
+            <w:rFonts w:eastAsiaTheme="minorEastAsia" w:hint="eastAsia"/>
+            <w:lang w:val="en-GB" w:eastAsia="ko-KR"/>
+          </w:rPr>
+          <w:t>29</w:t>
+        </w:r>
+      </w:ins>
+      <w:ins w:id="210" w:author="Jason Rhee" w:date="2025-04-07T16:56:00Z" w16du:dateUtc="2025-04-07T06:56:00Z">
+        <w:r>
+          <w:rPr>
+            <w:lang w:val="en-GB"/>
+          </w:rPr>
+          <w:t>_2036a, 1</w:t>
+        </w:r>
+      </w:ins>
+      <w:ins w:id="211" w:author="Jason Rhee" w:date="2025-04-07T16:57:00Z" w16du:dateUtc="2025-04-07T06:57:00Z">
+        <w:r>
+          <w:rPr>
+            <w:rFonts w:eastAsiaTheme="minorEastAsia" w:hint="eastAsia"/>
+            <w:lang w:val="en-GB" w:eastAsia="ko-KR"/>
+          </w:rPr>
+          <w:t>29</w:t>
+        </w:r>
+      </w:ins>
+      <w:ins w:id="212" w:author="Jason Rhee" w:date="2025-04-07T16:56:00Z" w16du:dateUtc="2025-04-07T06:56:00Z">
+        <w:r>
+          <w:rPr>
+            <w:lang w:val="en-GB"/>
+          </w:rPr>
+          <w:t>_2036b.</w:t>
+        </w:r>
+      </w:ins>
+      <w:commentRangeEnd w:id="184"/>
+      <w:ins w:id="213" w:author="Jason Rhee" w:date="2025-04-07T16:58:00Z" w16du:dateUtc="2025-04-07T06:58:00Z">
+        <w:r>
+          <w:rPr>
+            <w:rStyle w:val="CommentReference"/>
+          </w:rPr>
+          <w:commentReference w:id="184"/>
+        </w:r>
+      </w:ins>
     </w:p>
     <w:p>
       <w:pPr>
+        <w:tabs>
+          <w:tab w:val="left" w:pos="1701"/>
+        </w:tabs>
+        <w:spacing w:line="240" w:lineRule="auto"/>
+        <w:rPr>
+          <w:del w:id="214" w:author="Jason Rhee" w:date="2025-04-07T16:58:00Z" w16du:dateUtc="2025-04-07T06:58:00Z"/>
+          <w:lang w:val="en-GB"/>
+        </w:rPr>
+      </w:pPr>
+      <w:del w:id="215" w:author="Jason Rhee" w:date="2025-04-07T16:58:00Z" w16du:dateUtc="2025-04-07T06:58:00Z">
+        <w:r>
+          <w:rPr>
+            <w:highlight w:val="yellow"/>
+            <w:lang w:val="en-GB"/>
+            <w:rPrChange w:id="216" w:author="Jason Rhee" w:date="2025-04-01T12:04:00Z" w16du:dateUtc="2025-04-01T01:04:00Z">
+              <w:rPr>
+                <w:lang w:val="en-GB"/>
+              </w:rPr>
+            </w:rPrChange>
+          </w:rPr>
+          <w:delText>[Describe numbering scheme and organization. To do</w:delText>
+        </w:r>
+        <w:r>
+          <w:rPr>
+            <w:highlight w:val="yellow"/>
+            <w:lang w:val="en-GB"/>
+            <w:rPrChange w:id="217" w:author="Jason Rhee" w:date="2025-04-01T12:04:00Z" w16du:dateUtc="2025-04-01T01:04:00Z">
+              <w:rPr>
+                <w:lang w:val="en-GB"/>
+              </w:rPr>
+            </w:rPrChange>
+          </w:rPr>
+          <w:delText>,</w:delText>
+        </w:r>
+        <w:r>
+          <w:rPr>
+            <w:highlight w:val="yellow"/>
+            <w:lang w:val="en-GB"/>
+            <w:rPrChange w:id="218" w:author="Jason Rhee" w:date="2025-04-01T12:04:00Z" w16du:dateUtc="2025-04-01T01:04:00Z">
+              <w:rPr>
+                <w:lang w:val="en-GB"/>
+              </w:rPr>
+            </w:rPrChange>
+          </w:rPr>
+          <w:delText xml:space="preserve"> </w:delText>
+        </w:r>
+        <w:r>
+          <w:rPr>
+            <w:highlight w:val="yellow"/>
+            <w:lang w:val="en-GB"/>
+            <w:rPrChange w:id="219" w:author="Jason Rhee" w:date="2025-04-01T12:04:00Z" w16du:dateUtc="2025-04-01T01:04:00Z">
+              <w:rPr>
+                <w:lang w:val="en-GB"/>
+              </w:rPr>
+            </w:rPrChange>
+          </w:rPr>
+          <w:delText>by</w:delText>
+        </w:r>
+        <w:r>
+          <w:rPr>
+            <w:highlight w:val="yellow"/>
+            <w:lang w:val="en-GB"/>
+            <w:rPrChange w:id="220" w:author="Jason Rhee" w:date="2025-04-01T12:04:00Z" w16du:dateUtc="2025-04-01T01:04:00Z">
+              <w:rPr>
+                <w:lang w:val="en-GB"/>
+              </w:rPr>
+            </w:rPrChange>
+          </w:rPr>
+          <w:delText xml:space="preserve"> P</w:delText>
+        </w:r>
+        <w:r>
+          <w:rPr>
+            <w:highlight w:val="yellow"/>
+            <w:lang w:val="en-GB"/>
+            <w:rPrChange w:id="221" w:author="Jason Rhee" w:date="2025-04-01T12:04:00Z" w16du:dateUtc="2025-04-01T01:04:00Z">
+              <w:rPr>
+                <w:lang w:val="en-GB"/>
+              </w:rPr>
+            </w:rPrChange>
+          </w:rPr>
+          <w:delText>roject Team</w:delText>
+        </w:r>
+        <w:r>
+          <w:rPr>
+            <w:highlight w:val="yellow"/>
+            <w:lang w:val="en-GB"/>
+            <w:rPrChange w:id="222" w:author="Jason Rhee" w:date="2025-04-01T12:04:00Z" w16du:dateUtc="2025-04-01T01:04:00Z">
+              <w:rPr>
+                <w:lang w:val="en-GB"/>
+              </w:rPr>
+            </w:rPrChange>
+          </w:rPr>
+          <w:delText>]</w:delText>
+        </w:r>
+      </w:del>
+    </w:p>
+    <w:p>
+      <w:pPr>
         <w:pStyle w:val="Heading1"/>
         <w:rPr>
           <w:lang w:val="en-GB"/>
         </w:rPr>
       </w:pPr>
-      <w:bookmarkStart w:id="174" w:name="_Toc179220192"/>
-      <w:bookmarkStart w:id="175" w:name="_Toc179499861"/>
-      <w:commentRangeStart w:id="176"/>
+      <w:bookmarkStart w:id="223" w:name="_Toc179220192"/>
+      <w:bookmarkStart w:id="224" w:name="_Toc179499861"/>
+      <w:commentRangeStart w:id="225"/>
       <w:r>
         <w:rPr>
           <w:lang w:val="en-GB"/>
         </w:rPr>
         <w:t>Other Applicable Checks</w:t>
       </w:r>
-      <w:bookmarkEnd w:id="174"/>
-      <w:bookmarkEnd w:id="175"/>
-      <w:commentRangeEnd w:id="176"/>
+      <w:bookmarkEnd w:id="223"/>
+      <w:bookmarkEnd w:id="224"/>
+      <w:commentRangeEnd w:id="225"/>
       <w:r>
         <w:rPr>
           <w:rStyle w:val="CommentReference"/>
           <w:b w:val="0"/>
           <w:bCs w:val="0"/>
         </w:rPr>
-        <w:commentReference w:id="176"/>
+        <w:commentReference w:id="225"/>
       </w:r>
     </w:p>
     <w:p>
@@ -11768,16 +12255,16 @@
           <w:lang w:val="en-GB"/>
         </w:rPr>
       </w:pPr>
-      <w:bookmarkStart w:id="177" w:name="_Toc179220193"/>
-      <w:bookmarkStart w:id="178" w:name="_Toc179499862"/>
+      <w:bookmarkStart w:id="226" w:name="_Toc179220193"/>
+      <w:bookmarkStart w:id="227" w:name="_Toc179499862"/>
       <w:r>
         <w:rPr>
           <w:lang w:val="en-GB"/>
         </w:rPr>
         <w:t>Generic S-100 checks</w:t>
       </w:r>
-      <w:bookmarkEnd w:id="177"/>
-      <w:bookmarkEnd w:id="178"/>
+      <w:bookmarkEnd w:id="226"/>
+      <w:bookmarkEnd w:id="227"/>
     </w:p>
     <w:p>
       <w:pPr>
@@ -11852,6 +12339,7 @@
                 <w:bCs/>
                 <w:lang w:val="en-GB"/>
               </w:rPr>
+              <w:lastRenderedPageBreak/>
               <w:t>Document reference in S</w:t>
             </w:r>
             <w:r>
@@ -11882,7 +12370,7 @@
                 <w:lang w:val="en-GB"/>
               </w:rPr>
             </w:pPr>
-            <w:commentRangeStart w:id="179"/>
+            <w:commentRangeStart w:id="228"/>
             <w:r>
               <w:rPr>
                 <w:b/>
@@ -11891,9 +12379,9 @@
               </w:rPr>
               <w:t>Checks</w:t>
             </w:r>
-            <w:commentRangeEnd w:id="179"/>
-            <w:r>
-              <w:commentReference w:id="179"/>
+            <w:commentRangeEnd w:id="228"/>
+            <w:r>
+              <w:commentReference w:id="228"/>
             </w:r>
           </w:p>
         </w:tc>
@@ -12332,7 +12820,6 @@
               <w:rPr>
                 <w:lang w:val="en-GB"/>
               </w:rPr>
-              <w:lastRenderedPageBreak/>
               <w:t>Part 5 / 5a</w:t>
             </w:r>
           </w:p>
@@ -13086,8 +13573,16 @@
               <w:rPr>
                 <w:lang w:val="en-GB"/>
               </w:rPr>
-              <w:t>Product Specitication</w:t>
-            </w:r>
+              <w:t xml:space="preserve">Product </w:t>
+            </w:r>
+            <w:proofErr w:type="spellStart"/>
+            <w:r>
+              <w:rPr>
+                <w:lang w:val="en-GB"/>
+              </w:rPr>
+              <w:t>Specitication</w:t>
+            </w:r>
+            <w:proofErr w:type="spellEnd"/>
           </w:p>
         </w:tc>
         <w:tc>
@@ -13639,7 +14134,14 @@
               <w:rPr>
                 <w:lang w:val="en-GB"/>
               </w:rPr>
-              <w:t>except those applying to elements not used in S-129</w:t>
+              <w:t xml:space="preserve">except those applying to </w:t>
+            </w:r>
+            <w:r>
+              <w:rPr>
+                <w:lang w:val="en-GB"/>
+              </w:rPr>
+              <w:lastRenderedPageBreak/>
+              <w:t>elements not used in S-129</w:t>
             </w:r>
           </w:p>
         </w:tc>
@@ -13661,6 +14163,7 @@
               <w:rPr>
                 <w:lang w:val="en-GB"/>
               </w:rPr>
+              <w:lastRenderedPageBreak/>
               <w:t>Exchange catalogue</w:t>
             </w:r>
           </w:p>
@@ -13718,16 +14221,16 @@
           <w:lang w:val="en-GB"/>
         </w:rPr>
       </w:pPr>
-      <w:bookmarkStart w:id="180" w:name="_Toc179220194"/>
-      <w:bookmarkStart w:id="181" w:name="_Toc179499863"/>
+      <w:bookmarkStart w:id="229" w:name="_Toc179220194"/>
+      <w:bookmarkStart w:id="230" w:name="_Toc179499863"/>
       <w:r>
         <w:rPr>
           <w:lang w:val="en-GB"/>
         </w:rPr>
         <w:t>Interoperability checks</w:t>
       </w:r>
-      <w:bookmarkEnd w:id="180"/>
-      <w:bookmarkEnd w:id="181"/>
+      <w:bookmarkEnd w:id="229"/>
+      <w:bookmarkEnd w:id="230"/>
     </w:p>
     <w:p>
       <w:pPr>
@@ -13757,7 +14260,7 @@
         </w:rPr>
         <w:t xml:space="preserve"> datasets and exchange sets intended for use on ECDIS must also pass the applicable int</w:t>
       </w:r>
-      <w:ins w:id="182" w:author="Jason Rhee" w:date="2025-04-01T12:04:00Z" w16du:dateUtc="2025-04-01T01:04:00Z">
+      <w:ins w:id="231" w:author="Jason Rhee" w:date="2025-04-01T12:04:00Z" w16du:dateUtc="2025-04-01T01:04:00Z">
         <w:r>
           <w:rPr>
             <w:lang w:val="en-GB"/>
@@ -13790,9 +14293,9 @@
           <w:lang w:val="en-GB"/>
         </w:rPr>
       </w:pPr>
-      <w:bookmarkStart w:id="183" w:name="_Toc179499864"/>
-      <w:commentRangeStart w:id="184"/>
-      <w:commentRangeStart w:id="185"/>
+      <w:bookmarkStart w:id="232" w:name="_Toc179499864"/>
+      <w:commentRangeStart w:id="233"/>
+      <w:commentRangeStart w:id="234"/>
       <w:r>
         <w:rPr>
           <w:lang w:val="en-GB"/>
@@ -13811,25 +14314,25 @@
         </w:rPr>
         <w:t>Sequence</w:t>
       </w:r>
-      <w:commentRangeEnd w:id="184"/>
+      <w:commentRangeEnd w:id="233"/>
       <w:r>
         <w:rPr>
           <w:rStyle w:val="CommentReference"/>
           <w:b w:val="0"/>
           <w:bCs w:val="0"/>
         </w:rPr>
-        <w:commentReference w:id="184"/>
-      </w:r>
-      <w:commentRangeEnd w:id="185"/>
+        <w:commentReference w:id="233"/>
+      </w:r>
+      <w:commentRangeEnd w:id="234"/>
       <w:r>
         <w:rPr>
           <w:rStyle w:val="CommentReference"/>
           <w:b w:val="0"/>
           <w:bCs w:val="0"/>
         </w:rPr>
-        <w:commentReference w:id="185"/>
-      </w:r>
-      <w:bookmarkEnd w:id="183"/>
+        <w:commentReference w:id="234"/>
+      </w:r>
+      <w:bookmarkEnd w:id="232"/>
     </w:p>
     <w:p>
       <w:pPr>
@@ -13915,9 +14418,9 @@
       </w:tblPr>
       <w:tblGrid>
         <w:gridCol w:w="761"/>
-        <w:gridCol w:w="3156"/>
-        <w:gridCol w:w="1818"/>
-        <w:gridCol w:w="3281"/>
+        <w:gridCol w:w="3302"/>
+        <w:gridCol w:w="1840"/>
+        <w:gridCol w:w="3113"/>
       </w:tblGrid>
       <w:tr>
         <w:trPr>
@@ -14241,15 +14744,32 @@
               <w:spacing w:after="120" w:line="240" w:lineRule="auto"/>
               <w:jc w:val="left"/>
               <w:rPr>
-                <w:lang w:val="en-GB"/>
+                <w:rFonts w:eastAsiaTheme="minorEastAsia" w:hint="eastAsia"/>
+                <w:lang w:val="en-GB" w:eastAsia="ko-KR"/>
+                <w:rPrChange w:id="235" w:author="Jason Rhee" w:date="2025-04-07T16:17:00Z" w16du:dateUtc="2025-04-07T06:17:00Z">
+                  <w:rPr>
+                    <w:lang w:val="en-GB"/>
+                  </w:rPr>
+                </w:rPrChange>
               </w:rPr>
             </w:pPr>
-            <w:r>
-              <w:rPr>
-                <w:lang w:val="en-GB"/>
-              </w:rPr>
-              <w:t>???</w:t>
-            </w:r>
+            <w:del w:id="236" w:author="Jason Rhee" w:date="2025-04-07T16:17:00Z" w16du:dateUtc="2025-04-07T06:17:00Z">
+              <w:r>
+                <w:rPr>
+                  <w:lang w:val="en-GB"/>
+                </w:rPr>
+                <w:delText>???</w:delText>
+              </w:r>
+            </w:del>
+            <w:ins w:id="237" w:author="Jason Rhee" w:date="2025-04-07T16:17:00Z" w16du:dateUtc="2025-04-07T06:17:00Z">
+              <w:r>
+                <w:rPr>
+                  <w:rFonts w:eastAsiaTheme="minorEastAsia" w:hint="eastAsia"/>
+                  <w:lang w:val="en-GB" w:eastAsia="ko-KR"/>
+                </w:rPr>
+                <w:t>Spatial integrity checks</w:t>
+              </w:r>
+            </w:ins>
           </w:p>
         </w:tc>
         <w:tc>
@@ -14279,8 +14799,31 @@
               <w:rPr>
                 <w:lang w:val="en-GB"/>
               </w:rPr>
-              <w:t xml:space="preserve"> checks numbered Nxxx</w:t>
-            </w:r>
+              <w:t xml:space="preserve"> checks numbered </w:t>
+            </w:r>
+            <w:del w:id="238" w:author="Jason Rhee" w:date="2025-04-07T16:52:00Z" w16du:dateUtc="2025-04-07T06:52:00Z">
+              <w:r>
+                <w:rPr>
+                  <w:lang w:val="en-GB"/>
+                </w:rPr>
+                <w:delText>Nxxx</w:delText>
+              </w:r>
+            </w:del>
+            <w:ins w:id="239" w:author="Jason Rhee" w:date="2025-04-07T16:52:00Z" w16du:dateUtc="2025-04-07T06:52:00Z">
+              <w:r>
+                <w:rPr>
+                  <w:rFonts w:eastAsiaTheme="minorEastAsia" w:hint="eastAsia"/>
+                  <w:lang w:val="en-GB" w:eastAsia="ko-KR"/>
+                </w:rPr>
+                <w:t>1</w:t>
+              </w:r>
+              <w:r>
+                <w:rPr>
+                  <w:lang w:val="en-GB"/>
+                </w:rPr>
+                <w:t>xxx</w:t>
+              </w:r>
+            </w:ins>
           </w:p>
         </w:tc>
         <w:tc>
@@ -14333,15 +14876,32 @@
               <w:spacing w:after="120" w:line="240" w:lineRule="auto"/>
               <w:jc w:val="left"/>
               <w:rPr>
-                <w:lang w:val="en-GB"/>
+                <w:rFonts w:eastAsiaTheme="minorEastAsia" w:hint="eastAsia"/>
+                <w:lang w:val="en-GB" w:eastAsia="ko-KR"/>
+                <w:rPrChange w:id="240" w:author="Jason Rhee" w:date="2025-04-07T16:17:00Z" w16du:dateUtc="2025-04-07T06:17:00Z">
+                  <w:rPr>
+                    <w:lang w:val="en-GB"/>
+                  </w:rPr>
+                </w:rPrChange>
               </w:rPr>
             </w:pPr>
-            <w:r>
-              <w:rPr>
-                <w:lang w:val="en-GB"/>
-              </w:rPr>
-              <w:t>???</w:t>
-            </w:r>
+            <w:del w:id="241" w:author="Jason Rhee" w:date="2025-04-07T16:17:00Z" w16du:dateUtc="2025-04-07T06:17:00Z">
+              <w:r>
+                <w:rPr>
+                  <w:lang w:val="en-GB"/>
+                </w:rPr>
+                <w:delText>???</w:delText>
+              </w:r>
+            </w:del>
+            <w:ins w:id="242" w:author="Jason Rhee" w:date="2025-04-07T16:17:00Z" w16du:dateUtc="2025-04-07T06:17:00Z">
+              <w:r>
+                <w:rPr>
+                  <w:rFonts w:eastAsiaTheme="minorEastAsia" w:hint="eastAsia"/>
+                  <w:lang w:val="en-GB" w:eastAsia="ko-KR"/>
+                </w:rPr>
+                <w:t>Thematic integrity checks</w:t>
+              </w:r>
+            </w:ins>
           </w:p>
         </w:tc>
         <w:tc>
@@ -14371,8 +14931,31 @@
               <w:rPr>
                 <w:lang w:val="en-GB"/>
               </w:rPr>
-              <w:t xml:space="preserve"> checks numbered Nxxx</w:t>
-            </w:r>
+              <w:t xml:space="preserve"> checks numbered </w:t>
+            </w:r>
+            <w:del w:id="243" w:author="Jason Rhee" w:date="2025-04-07T16:52:00Z" w16du:dateUtc="2025-04-07T06:52:00Z">
+              <w:r>
+                <w:rPr>
+                  <w:lang w:val="en-GB"/>
+                </w:rPr>
+                <w:delText>Nxxx</w:delText>
+              </w:r>
+            </w:del>
+            <w:ins w:id="244" w:author="Jason Rhee" w:date="2025-04-07T16:52:00Z" w16du:dateUtc="2025-04-07T06:52:00Z">
+              <w:r>
+                <w:rPr>
+                  <w:rFonts w:eastAsiaTheme="minorEastAsia" w:hint="eastAsia"/>
+                  <w:lang w:val="en-GB" w:eastAsia="ko-KR"/>
+                </w:rPr>
+                <w:t>2</w:t>
+              </w:r>
+              <w:r>
+                <w:rPr>
+                  <w:lang w:val="en-GB"/>
+                </w:rPr>
+                <w:t>xxx</w:t>
+              </w:r>
+            </w:ins>
           </w:p>
         </w:tc>
         <w:tc>
@@ -14425,15 +15008,32 @@
               <w:spacing w:after="120" w:line="240" w:lineRule="auto"/>
               <w:jc w:val="left"/>
               <w:rPr>
-                <w:lang w:val="en-GB"/>
+                <w:rFonts w:eastAsiaTheme="minorEastAsia" w:hint="eastAsia"/>
+                <w:lang w:val="en-GB" w:eastAsia="ko-KR"/>
+                <w:rPrChange w:id="245" w:author="Jason Rhee" w:date="2025-04-07T16:17:00Z" w16du:dateUtc="2025-04-07T06:17:00Z">
+                  <w:rPr>
+                    <w:lang w:val="en-GB"/>
+                  </w:rPr>
+                </w:rPrChange>
               </w:rPr>
             </w:pPr>
-            <w:r>
-              <w:rPr>
-                <w:lang w:val="en-GB"/>
-              </w:rPr>
-              <w:t>???</w:t>
-            </w:r>
+            <w:del w:id="246" w:author="Jason Rhee" w:date="2025-04-07T16:17:00Z" w16du:dateUtc="2025-04-07T06:17:00Z">
+              <w:r>
+                <w:rPr>
+                  <w:lang w:val="en-GB"/>
+                </w:rPr>
+                <w:delText>???</w:delText>
+              </w:r>
+            </w:del>
+            <w:ins w:id="247" w:author="Jason Rhee" w:date="2025-04-07T16:17:00Z" w16du:dateUtc="2025-04-07T06:17:00Z">
+              <w:r>
+                <w:rPr>
+                  <w:rFonts w:eastAsiaTheme="minorEastAsia" w:hint="eastAsia"/>
+                  <w:lang w:val="en-GB" w:eastAsia="ko-KR"/>
+                </w:rPr>
+                <w:t>Association integrity checks</w:t>
+              </w:r>
+            </w:ins>
           </w:p>
         </w:tc>
         <w:tc>
@@ -14463,8 +15063,31 @@
               <w:rPr>
                 <w:lang w:val="en-GB"/>
               </w:rPr>
-              <w:t xml:space="preserve"> checks numbered Nxxx</w:t>
-            </w:r>
+              <w:t xml:space="preserve"> checks numbered </w:t>
+            </w:r>
+            <w:del w:id="248" w:author="Jason Rhee" w:date="2025-04-07T16:52:00Z" w16du:dateUtc="2025-04-07T06:52:00Z">
+              <w:r>
+                <w:rPr>
+                  <w:lang w:val="en-GB"/>
+                </w:rPr>
+                <w:delText>Nxxx</w:delText>
+              </w:r>
+            </w:del>
+            <w:ins w:id="249" w:author="Jason Rhee" w:date="2025-04-07T16:52:00Z" w16du:dateUtc="2025-04-07T06:52:00Z">
+              <w:r>
+                <w:rPr>
+                  <w:rFonts w:eastAsiaTheme="minorEastAsia" w:hint="eastAsia"/>
+                  <w:lang w:val="en-GB" w:eastAsia="ko-KR"/>
+                </w:rPr>
+                <w:t>3</w:t>
+              </w:r>
+              <w:r>
+                <w:rPr>
+                  <w:lang w:val="en-GB"/>
+                </w:rPr>
+                <w:t>xxx</w:t>
+              </w:r>
+            </w:ins>
           </w:p>
         </w:tc>
         <w:tc>
@@ -14482,6 +15105,138 @@
             <w:r>
               <w:t>Dataset, in isolation</w:t>
             </w:r>
+          </w:p>
+        </w:tc>
+      </w:tr>
+      <w:tr>
+        <w:trPr>
+          <w:cantSplit/>
+          <w:ins w:id="250" w:author="Jason Rhee" w:date="2025-04-07T16:17:00Z" w16du:dateUtc="2025-04-07T06:17:00Z"/>
+        </w:trPr>
+        <w:tc>
+          <w:tcPr>
+            <w:tcW w:w="0" w:type="auto"/>
+          </w:tcPr>
+          <w:p>
+            <w:pPr>
+              <w:spacing w:after="120" w:line="240" w:lineRule="auto"/>
+              <w:rPr>
+                <w:ins w:id="251" w:author="Jason Rhee" w:date="2025-04-07T16:17:00Z" w16du:dateUtc="2025-04-07T06:17:00Z"/>
+                <w:rFonts w:eastAsiaTheme="minorEastAsia" w:hint="eastAsia"/>
+                <w:lang w:val="en-GB" w:eastAsia="ko-KR"/>
+                <w:rPrChange w:id="252" w:author="Jason Rhee" w:date="2025-04-07T16:17:00Z" w16du:dateUtc="2025-04-07T06:17:00Z">
+                  <w:rPr>
+                    <w:ins w:id="253" w:author="Jason Rhee" w:date="2025-04-07T16:17:00Z" w16du:dateUtc="2025-04-07T06:17:00Z"/>
+                    <w:lang w:val="en-GB"/>
+                  </w:rPr>
+                </w:rPrChange>
+              </w:rPr>
+            </w:pPr>
+            <w:ins w:id="254" w:author="Jason Rhee" w:date="2025-04-07T16:17:00Z" w16du:dateUtc="2025-04-07T06:17:00Z">
+              <w:r>
+                <w:rPr>
+                  <w:rFonts w:eastAsiaTheme="minorEastAsia" w:hint="eastAsia"/>
+                  <w:lang w:val="en-GB" w:eastAsia="ko-KR"/>
+                </w:rPr>
+                <w:t>2.4</w:t>
+              </w:r>
+            </w:ins>
+          </w:p>
+        </w:tc>
+        <w:tc>
+          <w:tcPr>
+            <w:tcW w:w="0" w:type="auto"/>
+          </w:tcPr>
+          <w:p>
+            <w:pPr>
+              <w:spacing w:after="120" w:line="240" w:lineRule="auto"/>
+              <w:jc w:val="left"/>
+              <w:rPr>
+                <w:ins w:id="255" w:author="Jason Rhee" w:date="2025-04-07T16:17:00Z" w16du:dateUtc="2025-04-07T06:17:00Z"/>
+                <w:rFonts w:eastAsiaTheme="minorEastAsia" w:hint="eastAsia"/>
+                <w:lang w:val="en-GB" w:eastAsia="ko-KR"/>
+                <w:rPrChange w:id="256" w:author="Jason Rhee" w:date="2025-04-07T16:17:00Z" w16du:dateUtc="2025-04-07T06:17:00Z">
+                  <w:rPr>
+                    <w:ins w:id="257" w:author="Jason Rhee" w:date="2025-04-07T16:17:00Z" w16du:dateUtc="2025-04-07T06:17:00Z"/>
+                    <w:lang w:val="en-GB"/>
+                  </w:rPr>
+                </w:rPrChange>
+              </w:rPr>
+            </w:pPr>
+            <w:ins w:id="258" w:author="Jason Rhee" w:date="2025-04-07T16:17:00Z" w16du:dateUtc="2025-04-07T06:17:00Z">
+              <w:r>
+                <w:rPr>
+                  <w:rFonts w:eastAsiaTheme="minorEastAsia" w:hint="eastAsia"/>
+                  <w:lang w:val="en-GB" w:eastAsia="ko-KR"/>
+                </w:rPr>
+                <w:t>Dataset structural conformance</w:t>
+              </w:r>
+            </w:ins>
+          </w:p>
+        </w:tc>
+        <w:tc>
+          <w:tcPr>
+            <w:tcW w:w="0" w:type="auto"/>
+          </w:tcPr>
+          <w:p>
+            <w:pPr>
+              <w:spacing w:after="120" w:line="240" w:lineRule="auto"/>
+              <w:rPr>
+                <w:ins w:id="259" w:author="Jason Rhee" w:date="2025-04-07T16:17:00Z" w16du:dateUtc="2025-04-07T06:17:00Z"/>
+                <w:rFonts w:eastAsiaTheme="minorEastAsia" w:hint="eastAsia"/>
+                <w:lang w:val="en-GB" w:eastAsia="ko-KR"/>
+                <w:rPrChange w:id="260" w:author="Jason Rhee" w:date="2025-04-07T16:49:00Z" w16du:dateUtc="2025-04-07T06:49:00Z">
+                  <w:rPr>
+                    <w:ins w:id="261" w:author="Jason Rhee" w:date="2025-04-07T16:17:00Z" w16du:dateUtc="2025-04-07T06:17:00Z"/>
+                    <w:lang w:val="en-GB"/>
+                  </w:rPr>
+                </w:rPrChange>
+              </w:rPr>
+            </w:pPr>
+            <w:ins w:id="262" w:author="Jason Rhee" w:date="2025-04-07T16:27:00Z" w16du:dateUtc="2025-04-07T06:27:00Z">
+              <w:r>
+                <w:rPr>
+                  <w:lang w:val="en-GB"/>
+                </w:rPr>
+                <w:t xml:space="preserve">S-158:129 checks numbered </w:t>
+              </w:r>
+            </w:ins>
+            <w:ins w:id="263" w:author="Jason Rhee" w:date="2025-04-07T16:52:00Z" w16du:dateUtc="2025-04-07T06:52:00Z">
+              <w:r>
+                <w:rPr>
+                  <w:rFonts w:eastAsiaTheme="minorEastAsia" w:hint="eastAsia"/>
+                  <w:lang w:val="en-GB" w:eastAsia="ko-KR"/>
+                </w:rPr>
+                <w:t>4</w:t>
+              </w:r>
+            </w:ins>
+            <w:ins w:id="264" w:author="Jason Rhee" w:date="2025-04-07T16:27:00Z" w16du:dateUtc="2025-04-07T06:27:00Z">
+              <w:r>
+                <w:rPr>
+                  <w:lang w:val="en-GB"/>
+                </w:rPr>
+                <w:t>xxx</w:t>
+              </w:r>
+            </w:ins>
+          </w:p>
+        </w:tc>
+        <w:tc>
+          <w:tcPr>
+            <w:tcW w:w="0" w:type="auto"/>
+          </w:tcPr>
+          <w:p>
+            <w:pPr>
+              <w:spacing w:after="120" w:line="240" w:lineRule="auto"/>
+              <w:jc w:val="left"/>
+              <w:rPr>
+                <w:ins w:id="265" w:author="Jason Rhee" w:date="2025-04-07T16:17:00Z" w16du:dateUtc="2025-04-07T06:17:00Z"/>
+              </w:rPr>
+            </w:pPr>
+            <w:ins w:id="266" w:author="Jason Rhee" w:date="2025-04-07T16:27:00Z" w16du:dateUtc="2025-04-07T06:27:00Z">
+              <w:r>
+                <w:t>Dataset, in isolation</w:t>
+              </w:r>
+            </w:ins>
           </w:p>
         </w:tc>
       </w:tr>
@@ -14595,6 +15350,7 @@
       <w:tr>
         <w:trPr>
           <w:cantSplit/>
+          <w:del w:id="267" w:author="Jason Rhee" w:date="2025-04-07T16:52:00Z" w16du:dateUtc="2025-04-07T06:52:00Z"/>
         </w:trPr>
         <w:tc>
           <w:tcPr>
@@ -14604,17 +15360,20 @@
             <w:pPr>
               <w:spacing w:after="120" w:line="240" w:lineRule="auto"/>
               <w:rPr>
+                <w:del w:id="268" w:author="Jason Rhee" w:date="2025-04-07T16:52:00Z" w16du:dateUtc="2025-04-07T06:52:00Z"/>
                 <w:strike/>
                 <w:lang w:val="en-GB"/>
               </w:rPr>
             </w:pPr>
-            <w:r>
-              <w:rPr>
-                <w:strike/>
-                <w:lang w:val="en-GB"/>
-              </w:rPr>
-              <w:t>4</w:t>
-            </w:r>
+            <w:del w:id="269" w:author="Jason Rhee" w:date="2025-04-07T16:52:00Z" w16du:dateUtc="2025-04-07T06:52:00Z">
+              <w:r>
+                <w:rPr>
+                  <w:strike/>
+                  <w:lang w:val="en-GB"/>
+                </w:rPr>
+                <w:delText>4</w:delText>
+              </w:r>
+            </w:del>
           </w:p>
         </w:tc>
         <w:tc>
@@ -14626,31 +15385,34 @@
               <w:spacing w:after="120" w:line="240" w:lineRule="auto"/>
               <w:jc w:val="left"/>
               <w:rPr>
+                <w:del w:id="270" w:author="Jason Rhee" w:date="2025-04-07T16:52:00Z" w16du:dateUtc="2025-04-07T06:52:00Z"/>
                 <w:lang w:val="en-GB"/>
               </w:rPr>
             </w:pPr>
-            <w:commentRangeStart w:id="186"/>
-            <w:commentRangeStart w:id="187"/>
-            <w:r>
-              <w:rPr>
-                <w:lang w:val="en-GB"/>
-              </w:rPr>
-              <w:t>Inter-dataset, intra-product checks</w:t>
-            </w:r>
-            <w:commentRangeEnd w:id="186"/>
-            <w:r>
-              <w:rPr>
-                <w:rStyle w:val="CommentReference"/>
-              </w:rPr>
-              <w:commentReference w:id="186"/>
-            </w:r>
-            <w:commentRangeEnd w:id="187"/>
-            <w:r>
-              <w:rPr>
-                <w:rStyle w:val="CommentReference"/>
-              </w:rPr>
-              <w:commentReference w:id="187"/>
-            </w:r>
+            <w:commentRangeStart w:id="271"/>
+            <w:commentRangeStart w:id="272"/>
+            <w:del w:id="273" w:author="Jason Rhee" w:date="2025-04-07T16:52:00Z" w16du:dateUtc="2025-04-07T06:52:00Z">
+              <w:r>
+                <w:rPr>
+                  <w:lang w:val="en-GB"/>
+                </w:rPr>
+                <w:delText>Inter-dataset, intra-product checks</w:delText>
+              </w:r>
+              <w:commentRangeEnd w:id="271"/>
+              <w:r>
+                <w:rPr>
+                  <w:rStyle w:val="CommentReference"/>
+                </w:rPr>
+                <w:commentReference w:id="271"/>
+              </w:r>
+              <w:commentRangeEnd w:id="272"/>
+              <w:r>
+                <w:rPr>
+                  <w:rStyle w:val="CommentReference"/>
+                </w:rPr>
+                <w:commentReference w:id="272"/>
+              </w:r>
+            </w:del>
           </w:p>
         </w:tc>
         <w:tc>
@@ -14661,27 +15423,30 @@
             <w:pPr>
               <w:spacing w:after="120" w:line="240" w:lineRule="auto"/>
               <w:rPr>
+                <w:del w:id="274" w:author="Jason Rhee" w:date="2025-04-07T16:52:00Z" w16du:dateUtc="2025-04-07T06:52:00Z"/>
                 <w:lang w:val="en-GB"/>
               </w:rPr>
             </w:pPr>
-            <w:r>
-              <w:rPr>
-                <w:lang w:val="en-GB"/>
-              </w:rPr>
-              <w:t>S-158:</w:t>
-            </w:r>
-            <w:r>
-              <w:rPr>
-                <w:lang w:val="en-GB"/>
-              </w:rPr>
-              <w:t>129</w:t>
-            </w:r>
-            <w:r>
-              <w:rPr>
-                <w:lang w:val="en-GB"/>
-              </w:rPr>
-              <w:t xml:space="preserve"> checks numbered Nxxx</w:t>
-            </w:r>
+            <w:del w:id="275" w:author="Jason Rhee" w:date="2025-04-07T16:52:00Z" w16du:dateUtc="2025-04-07T06:52:00Z">
+              <w:r>
+                <w:rPr>
+                  <w:lang w:val="en-GB"/>
+                </w:rPr>
+                <w:delText>S-158:</w:delText>
+              </w:r>
+              <w:r>
+                <w:rPr>
+                  <w:lang w:val="en-GB"/>
+                </w:rPr>
+                <w:delText>129</w:delText>
+              </w:r>
+              <w:r>
+                <w:rPr>
+                  <w:lang w:val="en-GB"/>
+                </w:rPr>
+                <w:delText xml:space="preserve"> checks numbered Nxxx</w:delText>
+              </w:r>
+            </w:del>
           </w:p>
         </w:tc>
         <w:tc>
@@ -14693,27 +15458,150 @@
               <w:spacing w:line="240" w:lineRule="auto"/>
               <w:jc w:val="left"/>
               <w:rPr>
+                <w:del w:id="276" w:author="Jason Rhee" w:date="2025-04-07T16:52:00Z" w16du:dateUtc="2025-04-07T06:52:00Z"/>
                 <w:lang w:val="en-GB"/>
               </w:rPr>
             </w:pPr>
-            <w:r>
-              <w:rPr>
-                <w:lang w:val="en-GB"/>
-              </w:rPr>
-              <w:t xml:space="preserve">Adjacent or </w:t>
-            </w:r>
-            <w:r>
-              <w:rPr>
-                <w:lang w:val="en-GB"/>
-              </w:rPr>
-              <w:t>intersecting</w:t>
-            </w:r>
-            <w:r>
-              <w:rPr>
-                <w:lang w:val="en-GB"/>
-              </w:rPr>
-              <w:t xml:space="preserve"> datasets</w:t>
-            </w:r>
+            <w:del w:id="277" w:author="Jason Rhee" w:date="2025-04-07T16:52:00Z" w16du:dateUtc="2025-04-07T06:52:00Z">
+              <w:r>
+                <w:rPr>
+                  <w:lang w:val="en-GB"/>
+                </w:rPr>
+                <w:delText xml:space="preserve">Adjacent or </w:delText>
+              </w:r>
+              <w:r>
+                <w:rPr>
+                  <w:lang w:val="en-GB"/>
+                </w:rPr>
+                <w:delText>intersecting</w:delText>
+              </w:r>
+              <w:r>
+                <w:rPr>
+                  <w:lang w:val="en-GB"/>
+                </w:rPr>
+                <w:delText xml:space="preserve"> datasets</w:delText>
+              </w:r>
+            </w:del>
+          </w:p>
+        </w:tc>
+      </w:tr>
+      <w:tr>
+        <w:trPr>
+          <w:cantSplit/>
+          <w:del w:id="278" w:author="Jason Rhee" w:date="2025-04-07T16:52:00Z" w16du:dateUtc="2025-04-07T06:52:00Z"/>
+        </w:trPr>
+        <w:tc>
+          <w:tcPr>
+            <w:tcW w:w="0" w:type="auto"/>
+          </w:tcPr>
+          <w:p>
+            <w:pPr>
+              <w:spacing w:after="120" w:line="240" w:lineRule="auto"/>
+              <w:rPr>
+                <w:del w:id="279" w:author="Jason Rhee" w:date="2025-04-07T16:52:00Z" w16du:dateUtc="2025-04-07T06:52:00Z"/>
+                <w:lang w:val="en-GB"/>
+              </w:rPr>
+            </w:pPr>
+            <w:del w:id="280" w:author="Jason Rhee" w:date="2025-04-07T16:52:00Z" w16du:dateUtc="2025-04-07T06:52:00Z">
+              <w:r>
+                <w:rPr>
+                  <w:lang w:val="en-GB"/>
+                </w:rPr>
+                <w:delText>?</w:delText>
+              </w:r>
+            </w:del>
+          </w:p>
+        </w:tc>
+        <w:tc>
+          <w:tcPr>
+            <w:tcW w:w="0" w:type="auto"/>
+          </w:tcPr>
+          <w:p>
+            <w:pPr>
+              <w:spacing w:after="120" w:line="240" w:lineRule="auto"/>
+              <w:jc w:val="left"/>
+              <w:rPr>
+                <w:del w:id="281" w:author="Jason Rhee" w:date="2025-04-07T16:52:00Z" w16du:dateUtc="2025-04-07T06:52:00Z"/>
+                <w:lang w:val="en-GB"/>
+              </w:rPr>
+            </w:pPr>
+            <w:del w:id="282" w:author="Jason Rhee" w:date="2025-04-07T16:52:00Z" w16du:dateUtc="2025-04-07T06:52:00Z">
+              <w:r>
+                <w:rPr>
+                  <w:lang w:val="en-GB"/>
+                </w:rPr>
+                <w:delText>Inter-version checks(?)</w:delText>
+              </w:r>
+            </w:del>
+          </w:p>
+        </w:tc>
+        <w:tc>
+          <w:tcPr>
+            <w:tcW w:w="0" w:type="auto"/>
+          </w:tcPr>
+          <w:p>
+            <w:pPr>
+              <w:spacing w:after="120" w:line="240" w:lineRule="auto"/>
+              <w:rPr>
+                <w:del w:id="283" w:author="Jason Rhee" w:date="2025-04-07T16:52:00Z" w16du:dateUtc="2025-04-07T06:52:00Z"/>
+                <w:lang w:val="en-GB"/>
+              </w:rPr>
+            </w:pPr>
+            <w:del w:id="284" w:author="Jason Rhee" w:date="2025-04-07T16:52:00Z" w16du:dateUtc="2025-04-07T06:52:00Z">
+              <w:r>
+                <w:rPr>
+                  <w:lang w:val="en-GB"/>
+                </w:rPr>
+                <w:delText>S-158:</w:delText>
+              </w:r>
+              <w:r>
+                <w:rPr>
+                  <w:lang w:val="en-GB"/>
+                </w:rPr>
+                <w:delText>129</w:delText>
+              </w:r>
+              <w:r>
+                <w:rPr>
+                  <w:lang w:val="en-GB"/>
+                </w:rPr>
+                <w:delText xml:space="preserve"> checked numbered Nxxx</w:delText>
+              </w:r>
+            </w:del>
+          </w:p>
+        </w:tc>
+        <w:tc>
+          <w:tcPr>
+            <w:tcW w:w="0" w:type="auto"/>
+          </w:tcPr>
+          <w:p>
+            <w:pPr>
+              <w:spacing w:line="240" w:lineRule="auto"/>
+              <w:jc w:val="left"/>
+              <w:rPr>
+                <w:del w:id="285" w:author="Jason Rhee" w:date="2025-04-07T16:52:00Z" w16du:dateUtc="2025-04-07T06:52:00Z"/>
+                <w:lang w:val="en-GB"/>
+              </w:rPr>
+            </w:pPr>
+            <w:del w:id="286" w:author="Jason Rhee" w:date="2025-04-07T16:52:00Z" w16du:dateUtc="2025-04-07T06:52:00Z">
+              <w:r>
+                <w:rPr>
+                  <w:lang w:val="en-GB"/>
+                </w:rPr>
+                <w:delText xml:space="preserve">Related datasets for different versions of </w:delText>
+              </w:r>
+              <w:r>
+                <w:rPr>
+                  <w:lang w:val="en-GB"/>
+                </w:rPr>
+                <w:delText>S-</w:delText>
+              </w:r>
+              <w:r>
+                <w:rPr>
+                  <w:lang w:val="en-GB"/>
+                </w:rPr>
+                <w:delText>129</w:delText>
+              </w:r>
+            </w:del>
           </w:p>
         </w:tc>
       </w:tr>
@@ -14729,15 +15617,32 @@
             <w:pPr>
               <w:spacing w:after="120" w:line="240" w:lineRule="auto"/>
               <w:rPr>
-                <w:lang w:val="en-GB"/>
+                <w:rFonts w:eastAsiaTheme="minorEastAsia" w:hint="eastAsia"/>
+                <w:lang w:val="en-GB" w:eastAsia="ko-KR"/>
+                <w:rPrChange w:id="287" w:author="Jason Rhee" w:date="2025-04-07T16:53:00Z" w16du:dateUtc="2025-04-07T06:53:00Z">
+                  <w:rPr>
+                    <w:lang w:val="en-GB"/>
+                  </w:rPr>
+                </w:rPrChange>
               </w:rPr>
             </w:pPr>
-            <w:r>
-              <w:rPr>
-                <w:lang w:val="en-GB"/>
-              </w:rPr>
-              <w:t>?</w:t>
-            </w:r>
+            <w:del w:id="288" w:author="Jason Rhee" w:date="2025-04-07T16:53:00Z" w16du:dateUtc="2025-04-07T06:53:00Z">
+              <w:r>
+                <w:rPr>
+                  <w:lang w:val="en-GB"/>
+                </w:rPr>
+                <w:delText>5</w:delText>
+              </w:r>
+            </w:del>
+            <w:ins w:id="289" w:author="Jason Rhee" w:date="2025-04-07T16:53:00Z" w16du:dateUtc="2025-04-07T06:53:00Z">
+              <w:r>
+                <w:rPr>
+                  <w:rFonts w:eastAsiaTheme="minorEastAsia" w:hint="eastAsia"/>
+                  <w:lang w:val="en-GB" w:eastAsia="ko-KR"/>
+                </w:rPr>
+                <w:t>4</w:t>
+              </w:r>
+            </w:ins>
           </w:p>
         </w:tc>
         <w:tc>
@@ -14756,7 +15661,13 @@
               <w:rPr>
                 <w:lang w:val="en-GB"/>
               </w:rPr>
-              <w:t>Inter-version checks(?)</w:t>
+              <w:t>Interoperability checks</w:t>
+            </w:r>
+            <w:r>
+              <w:rPr>
+                <w:lang w:val="en-GB"/>
+              </w:rPr>
+              <w:t xml:space="preserve"> for combinations of datasets from different products</w:t>
             </w:r>
           </w:p>
         </w:tc>
@@ -14775,19 +15686,7 @@
               <w:rPr>
                 <w:lang w:val="en-GB"/>
               </w:rPr>
-              <w:t>S-158:</w:t>
-            </w:r>
-            <w:r>
-              <w:rPr>
-                <w:lang w:val="en-GB"/>
-              </w:rPr>
-              <w:t>129</w:t>
-            </w:r>
-            <w:r>
-              <w:rPr>
-                <w:lang w:val="en-GB"/>
-              </w:rPr>
-              <w:t xml:space="preserve"> checked numbered Nxxx</w:t>
+              <w:t>S-158:98</w:t>
             </w:r>
           </w:p>
         </w:tc>
@@ -14807,12 +15706,6 @@
               <w:rPr>
                 <w:lang w:val="en-GB"/>
               </w:rPr>
-              <w:t xml:space="preserve">Related datasets for different versions of </w:t>
-            </w:r>
-            <w:r>
-              <w:rPr>
-                <w:lang w:val="en-GB"/>
-              </w:rPr>
               <w:t>S-</w:t>
             </w:r>
             <w:r>
@@ -14820,6 +15713,24 @@
                 <w:lang w:val="en-GB"/>
               </w:rPr>
               <w:t>129</w:t>
+            </w:r>
+            <w:r>
+              <w:rPr>
+                <w:lang w:val="en-GB"/>
+              </w:rPr>
+              <w:t xml:space="preserve"> d</w:t>
+            </w:r>
+            <w:r>
+              <w:rPr>
+                <w:lang w:val="en-GB"/>
+              </w:rPr>
+              <w:t>ataset in combination with relevant datasets from other products</w:t>
+            </w:r>
+            <w:r>
+              <w:rPr>
+                <w:lang w:val="en-GB"/>
+              </w:rPr>
+              <w:t xml:space="preserve"> (e.g., S-102)</w:t>
             </w:r>
           </w:p>
         </w:tc>
@@ -14836,15 +15747,32 @@
             <w:pPr>
               <w:spacing w:after="120" w:line="240" w:lineRule="auto"/>
               <w:rPr>
-                <w:lang w:val="en-GB"/>
+                <w:rFonts w:eastAsiaTheme="minorEastAsia" w:hint="eastAsia"/>
+                <w:lang w:val="en-GB" w:eastAsia="ko-KR"/>
+                <w:rPrChange w:id="290" w:author="Jason Rhee" w:date="2025-04-07T16:53:00Z" w16du:dateUtc="2025-04-07T06:53:00Z">
+                  <w:rPr>
+                    <w:lang w:val="en-GB"/>
+                  </w:rPr>
+                </w:rPrChange>
               </w:rPr>
             </w:pPr>
-            <w:r>
-              <w:rPr>
-                <w:lang w:val="en-GB"/>
-              </w:rPr>
-              <w:t>5</w:t>
-            </w:r>
+            <w:del w:id="291" w:author="Jason Rhee" w:date="2025-04-07T16:53:00Z" w16du:dateUtc="2025-04-07T06:53:00Z">
+              <w:r>
+                <w:rPr>
+                  <w:lang w:val="en-GB"/>
+                </w:rPr>
+                <w:delText>6</w:delText>
+              </w:r>
+            </w:del>
+            <w:ins w:id="292" w:author="Jason Rhee" w:date="2025-04-07T16:53:00Z" w16du:dateUtc="2025-04-07T06:53:00Z">
+              <w:r>
+                <w:rPr>
+                  <w:rFonts w:eastAsiaTheme="minorEastAsia" w:hint="eastAsia"/>
+                  <w:lang w:val="en-GB" w:eastAsia="ko-KR"/>
+                </w:rPr>
+                <w:t>5</w:t>
+              </w:r>
+            </w:ins>
           </w:p>
         </w:tc>
         <w:tc>
@@ -14863,13 +15791,7 @@
               <w:rPr>
                 <w:lang w:val="en-GB"/>
               </w:rPr>
-              <w:t>Interoperability checks</w:t>
-            </w:r>
-            <w:r>
-              <w:rPr>
-                <w:lang w:val="en-GB"/>
-              </w:rPr>
-              <w:t xml:space="preserve"> for combinations of datasets from different products</w:t>
+              <w:t>S-100 generic checks for exchange sets</w:t>
             </w:r>
           </w:p>
         </w:tc>
@@ -14888,7 +15810,7 @@
               <w:rPr>
                 <w:lang w:val="en-GB"/>
               </w:rPr>
-              <w:t>S-158:98</w:t>
+              <w:t>S-158:100</w:t>
             </w:r>
           </w:p>
         </w:tc>
@@ -14898,7 +15820,7 @@
           </w:tcPr>
           <w:p>
             <w:pPr>
-              <w:spacing w:line="240" w:lineRule="auto"/>
+              <w:spacing w:after="120" w:line="240" w:lineRule="auto"/>
               <w:jc w:val="left"/>
               <w:rPr>
                 <w:lang w:val="en-GB"/>
@@ -14908,31 +15830,7 @@
               <w:rPr>
                 <w:lang w:val="en-GB"/>
               </w:rPr>
-              <w:t>S-</w:t>
-            </w:r>
-            <w:r>
-              <w:rPr>
-                <w:lang w:val="en-GB"/>
-              </w:rPr>
-              <w:t>129</w:t>
-            </w:r>
-            <w:r>
-              <w:rPr>
-                <w:lang w:val="en-GB"/>
-              </w:rPr>
-              <w:t xml:space="preserve"> d</w:t>
-            </w:r>
-            <w:r>
-              <w:rPr>
-                <w:lang w:val="en-GB"/>
-              </w:rPr>
-              <w:t>ataset in combination with relevant datasets from other products</w:t>
-            </w:r>
-            <w:r>
-              <w:rPr>
-                <w:lang w:val="en-GB"/>
-              </w:rPr>
-              <w:t xml:space="preserve"> (e.g., S-102)</w:t>
+              <w:t>Exchange set</w:t>
             </w:r>
           </w:p>
         </w:tc>
@@ -14949,15 +15847,32 @@
             <w:pPr>
               <w:spacing w:after="120" w:line="240" w:lineRule="auto"/>
               <w:rPr>
-                <w:lang w:val="en-GB"/>
+                <w:rFonts w:eastAsiaTheme="minorEastAsia" w:hint="eastAsia"/>
+                <w:lang w:val="en-GB" w:eastAsia="ko-KR"/>
+                <w:rPrChange w:id="293" w:author="Jason Rhee" w:date="2025-04-07T16:53:00Z" w16du:dateUtc="2025-04-07T06:53:00Z">
+                  <w:rPr>
+                    <w:lang w:val="en-GB"/>
+                  </w:rPr>
+                </w:rPrChange>
               </w:rPr>
             </w:pPr>
-            <w:r>
-              <w:rPr>
-                <w:lang w:val="en-GB"/>
-              </w:rPr>
-              <w:t>6</w:t>
-            </w:r>
+            <w:del w:id="294" w:author="Jason Rhee" w:date="2025-04-07T16:53:00Z" w16du:dateUtc="2025-04-07T06:53:00Z">
+              <w:r>
+                <w:rPr>
+                  <w:lang w:val="en-GB"/>
+                </w:rPr>
+                <w:delText>7</w:delText>
+              </w:r>
+            </w:del>
+            <w:ins w:id="295" w:author="Jason Rhee" w:date="2025-04-07T16:53:00Z" w16du:dateUtc="2025-04-07T06:53:00Z">
+              <w:r>
+                <w:rPr>
+                  <w:rFonts w:eastAsiaTheme="minorEastAsia" w:hint="eastAsia"/>
+                  <w:lang w:val="en-GB" w:eastAsia="ko-KR"/>
+                </w:rPr>
+                <w:t>6</w:t>
+              </w:r>
+            </w:ins>
           </w:p>
         </w:tc>
         <w:tc>
@@ -14972,11 +15887,19 @@
                 <w:lang w:val="en-GB"/>
               </w:rPr>
             </w:pPr>
-            <w:r>
-              <w:rPr>
-                <w:lang w:val="en-GB"/>
-              </w:rPr>
-              <w:t>S-100 generic checks for exchange sets</w:t>
+            <w:commentRangeStart w:id="296"/>
+            <w:r>
+              <w:rPr>
+                <w:lang w:val="en-GB"/>
+              </w:rPr>
+              <w:t>Product-specific checks for exchange sets</w:t>
+            </w:r>
+            <w:commentRangeEnd w:id="296"/>
+            <w:r>
+              <w:rPr>
+                <w:rStyle w:val="CommentReference"/>
+              </w:rPr>
+              <w:commentReference w:id="296"/>
             </w:r>
           </w:p>
         </w:tc>
@@ -14995,8 +15918,43 @@
               <w:rPr>
                 <w:lang w:val="en-GB"/>
               </w:rPr>
-              <w:t>S-158:100</w:t>
-            </w:r>
+              <w:t>S-158:</w:t>
+            </w:r>
+            <w:r>
+              <w:rPr>
+                <w:lang w:val="en-GB"/>
+              </w:rPr>
+              <w:t>129</w:t>
+            </w:r>
+            <w:r>
+              <w:rPr>
+                <w:lang w:val="en-GB"/>
+              </w:rPr>
+              <w:t xml:space="preserve"> checks numbered </w:t>
+            </w:r>
+            <w:del w:id="297" w:author="Jason Rhee" w:date="2025-04-07T16:52:00Z" w16du:dateUtc="2025-04-07T06:52:00Z">
+              <w:r>
+                <w:rPr>
+                  <w:lang w:val="en-GB"/>
+                </w:rPr>
+                <w:delText>Nxxx</w:delText>
+              </w:r>
+            </w:del>
+            <w:ins w:id="298" w:author="Jason Rhee" w:date="2025-04-07T16:52:00Z" w16du:dateUtc="2025-04-07T06:52:00Z">
+              <w:r>
+                <w:rPr>
+                  <w:rFonts w:eastAsiaTheme="minorEastAsia" w:hint="eastAsia"/>
+                  <w:lang w:val="en-GB" w:eastAsia="ko-KR"/>
+                </w:rPr>
+                <w:t>5</w:t>
+              </w:r>
+              <w:r>
+                <w:rPr>
+                  <w:lang w:val="en-GB"/>
+                </w:rPr>
+                <w:t>xxx</w:t>
+              </w:r>
+            </w:ins>
           </w:p>
         </w:tc>
         <w:tc>
@@ -15015,7 +15973,13 @@
               <w:rPr>
                 <w:lang w:val="en-GB"/>
               </w:rPr>
-              <w:t>Exchange set</w:t>
+              <w:t>E</w:t>
+            </w:r>
+            <w:r>
+              <w:rPr>
+                <w:lang w:val="en-GB"/>
+              </w:rPr>
+              <w:t>xchange set</w:t>
             </w:r>
           </w:p>
         </w:tc>
@@ -15032,15 +15996,32 @@
             <w:pPr>
               <w:spacing w:after="120" w:line="240" w:lineRule="auto"/>
               <w:rPr>
-                <w:lang w:val="en-GB"/>
+                <w:rFonts w:eastAsiaTheme="minorEastAsia" w:hint="eastAsia"/>
+                <w:lang w:val="en-GB" w:eastAsia="ko-KR"/>
+                <w:rPrChange w:id="299" w:author="Jason Rhee" w:date="2025-04-07T16:53:00Z" w16du:dateUtc="2025-04-07T06:53:00Z">
+                  <w:rPr>
+                    <w:lang w:val="en-GB"/>
+                  </w:rPr>
+                </w:rPrChange>
               </w:rPr>
             </w:pPr>
-            <w:r>
-              <w:rPr>
-                <w:lang w:val="en-GB"/>
-              </w:rPr>
-              <w:t>7</w:t>
-            </w:r>
+            <w:del w:id="300" w:author="Jason Rhee" w:date="2025-04-07T16:53:00Z" w16du:dateUtc="2025-04-07T06:53:00Z">
+              <w:r>
+                <w:rPr>
+                  <w:lang w:val="en-GB"/>
+                </w:rPr>
+                <w:delText>8</w:delText>
+              </w:r>
+            </w:del>
+            <w:ins w:id="301" w:author="Jason Rhee" w:date="2025-04-07T16:53:00Z" w16du:dateUtc="2025-04-07T06:53:00Z">
+              <w:r>
+                <w:rPr>
+                  <w:rFonts w:eastAsiaTheme="minorEastAsia" w:hint="eastAsia"/>
+                  <w:lang w:val="en-GB" w:eastAsia="ko-KR"/>
+                </w:rPr>
+                <w:t>7</w:t>
+              </w:r>
+            </w:ins>
           </w:p>
         </w:tc>
         <w:tc>
@@ -15055,19 +16036,11 @@
                 <w:lang w:val="en-GB"/>
               </w:rPr>
             </w:pPr>
-            <w:commentRangeStart w:id="188"/>
-            <w:r>
-              <w:rPr>
-                <w:lang w:val="en-GB"/>
-              </w:rPr>
-              <w:t>Product-specific checks for exchange sets</w:t>
-            </w:r>
-            <w:commentRangeEnd w:id="188"/>
-            <w:r>
-              <w:rPr>
-                <w:rStyle w:val="CommentReference"/>
-              </w:rPr>
-              <w:commentReference w:id="188"/>
+            <w:r>
+              <w:rPr>
+                <w:lang w:val="en-GB"/>
+              </w:rPr>
+              <w:t>Product catalogue checks</w:t>
             </w:r>
           </w:p>
         </w:tc>
@@ -15086,19 +16059,7 @@
               <w:rPr>
                 <w:lang w:val="en-GB"/>
               </w:rPr>
-              <w:t>S-158:</w:t>
-            </w:r>
-            <w:r>
-              <w:rPr>
-                <w:lang w:val="en-GB"/>
-              </w:rPr>
-              <w:t>129</w:t>
-            </w:r>
-            <w:r>
-              <w:rPr>
-                <w:lang w:val="en-GB"/>
-              </w:rPr>
-              <w:t xml:space="preserve"> checks numbered Nxxx</w:t>
+              <w:t>S-158:128</w:t>
             </w:r>
           </w:p>
         </w:tc>
@@ -15118,95 +16079,6 @@
               <w:rPr>
                 <w:lang w:val="en-GB"/>
               </w:rPr>
-              <w:t>E</w:t>
-            </w:r>
-            <w:r>
-              <w:rPr>
-                <w:lang w:val="en-GB"/>
-              </w:rPr>
-              <w:t>xchange set</w:t>
-            </w:r>
-          </w:p>
-        </w:tc>
-      </w:tr>
-      <w:tr>
-        <w:trPr>
-          <w:cantSplit/>
-        </w:trPr>
-        <w:tc>
-          <w:tcPr>
-            <w:tcW w:w="0" w:type="auto"/>
-          </w:tcPr>
-          <w:p>
-            <w:pPr>
-              <w:spacing w:after="120" w:line="240" w:lineRule="auto"/>
-              <w:rPr>
-                <w:lang w:val="en-GB"/>
-              </w:rPr>
-            </w:pPr>
-            <w:r>
-              <w:rPr>
-                <w:lang w:val="en-GB"/>
-              </w:rPr>
-              <w:t>8</w:t>
-            </w:r>
-          </w:p>
-        </w:tc>
-        <w:tc>
-          <w:tcPr>
-            <w:tcW w:w="0" w:type="auto"/>
-          </w:tcPr>
-          <w:p>
-            <w:pPr>
-              <w:spacing w:after="120" w:line="240" w:lineRule="auto"/>
-              <w:jc w:val="left"/>
-              <w:rPr>
-                <w:lang w:val="en-GB"/>
-              </w:rPr>
-            </w:pPr>
-            <w:r>
-              <w:rPr>
-                <w:lang w:val="en-GB"/>
-              </w:rPr>
-              <w:t>Product catalogue checks</w:t>
-            </w:r>
-          </w:p>
-        </w:tc>
-        <w:tc>
-          <w:tcPr>
-            <w:tcW w:w="0" w:type="auto"/>
-          </w:tcPr>
-          <w:p>
-            <w:pPr>
-              <w:spacing w:after="120" w:line="240" w:lineRule="auto"/>
-              <w:rPr>
-                <w:lang w:val="en-GB"/>
-              </w:rPr>
-            </w:pPr>
-            <w:r>
-              <w:rPr>
-                <w:lang w:val="en-GB"/>
-              </w:rPr>
-              <w:t>S-158:128</w:t>
-            </w:r>
-          </w:p>
-        </w:tc>
-        <w:tc>
-          <w:tcPr>
-            <w:tcW w:w="0" w:type="auto"/>
-          </w:tcPr>
-          <w:p>
-            <w:pPr>
-              <w:spacing w:after="120" w:line="240" w:lineRule="auto"/>
-              <w:jc w:val="left"/>
-              <w:rPr>
-                <w:lang w:val="en-GB"/>
-              </w:rPr>
-            </w:pPr>
-            <w:r>
-              <w:rPr>
-                <w:lang w:val="en-GB"/>
-              </w:rPr>
               <w:t xml:space="preserve">S-128 datasets </w:t>
             </w:r>
             <w:r>
@@ -15261,16 +16133,16 @@
           <w:lang w:val="en-GB"/>
         </w:rPr>
       </w:pPr>
-      <w:bookmarkStart w:id="189" w:name="_Ref172572049"/>
-      <w:bookmarkStart w:id="190" w:name="_Toc179499865"/>
+      <w:bookmarkStart w:id="302" w:name="_Ref172572049"/>
+      <w:bookmarkStart w:id="303" w:name="_Toc179499865"/>
       <w:r>
         <w:rPr>
           <w:lang w:val="en-GB"/>
         </w:rPr>
         <w:t>Check Classification</w:t>
       </w:r>
-      <w:bookmarkEnd w:id="189"/>
-      <w:bookmarkEnd w:id="190"/>
+      <w:bookmarkEnd w:id="302"/>
+      <w:bookmarkEnd w:id="303"/>
     </w:p>
     <w:p>
       <w:pPr>
@@ -15302,16 +16174,17 @@
           <w:lang w:val="en-GB"/>
         </w:rPr>
       </w:pPr>
-      <w:bookmarkStart w:id="191" w:name="_Ref172575919"/>
-      <w:bookmarkStart w:id="192" w:name="_Toc179499866"/>
-      <w:r>
-        <w:rPr>
-          <w:lang w:val="en-GB"/>
-        </w:rPr>
+      <w:bookmarkStart w:id="304" w:name="_Ref172575919"/>
+      <w:bookmarkStart w:id="305" w:name="_Toc179499866"/>
+      <w:r>
+        <w:rPr>
+          <w:lang w:val="en-GB"/>
+        </w:rPr>
+        <w:lastRenderedPageBreak/>
         <w:t>Geometry and Spatial Operators</w:t>
       </w:r>
-      <w:bookmarkEnd w:id="191"/>
-      <w:bookmarkEnd w:id="192"/>
+      <w:bookmarkEnd w:id="304"/>
+      <w:bookmarkEnd w:id="305"/>
     </w:p>
     <w:p>
       <w:pPr>
@@ -15333,7 +16206,7 @@
         </w:tabs>
         <w:spacing w:after="120" w:line="240" w:lineRule="auto"/>
         <w:rPr>
-          <w:ins w:id="193" w:author="Jason Rhee" w:date="2025-04-01T12:04:00Z" w16du:dateUtc="2025-04-01T01:04:00Z"/>
+          <w:ins w:id="306" w:author="Jason Rhee" w:date="2025-04-01T12:04:00Z" w16du:dateUtc="2025-04-01T01:04:00Z"/>
           <w:lang w:val="en-GB"/>
         </w:rPr>
       </w:pPr>
@@ -15343,7 +16216,7 @@
         </w:rPr>
         <w:t xml:space="preserve">For all spatial operators </w:t>
       </w:r>
-      <w:del w:id="194" w:author="Jason Rhee" w:date="2025-04-01T12:03:00Z" w16du:dateUtc="2025-04-01T01:03:00Z">
+      <w:del w:id="307" w:author="Jason Rhee" w:date="2025-04-01T12:03:00Z" w16du:dateUtc="2025-04-01T01:03:00Z">
         <w:r>
           <w:rPr>
             <w:lang w:val="en-GB"/>
@@ -15351,7 +16224,7 @@
           <w:delText xml:space="preserve">a </w:delText>
         </w:r>
       </w:del>
-      <w:ins w:id="195" w:author="Jason Rhee" w:date="2025-04-01T12:03:00Z" w16du:dateUtc="2025-04-01T01:03:00Z">
+      <w:ins w:id="308" w:author="Jason Rhee" w:date="2025-04-01T12:03:00Z" w16du:dateUtc="2025-04-01T01:03:00Z">
         <w:r>
           <w:rPr>
             <w:lang w:val="en-GB"/>
@@ -15371,7 +16244,7 @@
         </w:rPr>
         <w:t xml:space="preserve">default tolerance </w:t>
       </w:r>
-      <w:del w:id="196" w:author="Jason Rhee" w:date="2025-04-01T12:03:00Z" w16du:dateUtc="2025-04-01T01:03:00Z">
+      <w:del w:id="309" w:author="Jason Rhee" w:date="2025-04-01T12:03:00Z" w16du:dateUtc="2025-04-01T01:03:00Z">
         <w:r>
           <w:rPr>
             <w:lang w:val="en-GB"/>
@@ -15398,23 +16271,55 @@
         </w:rPr>
         <w:t>should be applied in validation software</w:t>
       </w:r>
-      <w:ins w:id="197" w:author="Jason Rhee" w:date="2025-04-01T12:03:00Z" w16du:dateUtc="2025-04-01T01:03:00Z">
+      <w:ins w:id="310" w:author="Jason Rhee" w:date="2025-04-01T12:03:00Z" w16du:dateUtc="2025-04-01T01:03:00Z">
         <w:r>
           <w:rPr>
             <w:lang w:val="en-GB"/>
           </w:rPr>
-          <w:t>, as per S-158:100</w:t>
+          <w:t xml:space="preserve">, </w:t>
         </w:r>
       </w:ins>
-      <w:ins w:id="198" w:author="Jason Rhee" w:date="2025-04-01T12:05:00Z" w16du:dateUtc="2025-04-01T01:05:00Z">
+      <w:ins w:id="311" w:author="Jason Rhee" w:date="2025-04-02T12:41:00Z" w16du:dateUtc="2025-04-02T01:41:00Z">
         <w:r>
           <w:rPr>
             <w:lang w:val="en-GB"/>
           </w:rPr>
-          <w:t xml:space="preserve"> Clause 7.2</w:t>
+          <w:t>in accordance with</w:t>
         </w:r>
       </w:ins>
-      <w:del w:id="199" w:author="Jason Rhee" w:date="2025-04-01T12:04:00Z" w16du:dateUtc="2025-04-01T01:04:00Z">
+      <w:ins w:id="312" w:author="Jason Rhee" w:date="2025-04-01T12:03:00Z" w16du:dateUtc="2025-04-01T01:03:00Z">
+        <w:r>
+          <w:rPr>
+            <w:lang w:val="en-GB"/>
+          </w:rPr>
+          <w:t xml:space="preserve"> S-158:100</w:t>
+        </w:r>
+      </w:ins>
+      <w:ins w:id="313" w:author="Jason Rhee" w:date="2025-04-01T12:05:00Z" w16du:dateUtc="2025-04-01T01:05:00Z">
+        <w:r>
+          <w:rPr>
+            <w:lang w:val="en-GB"/>
+          </w:rPr>
+          <w:t xml:space="preserve"> </w:t>
+        </w:r>
+      </w:ins>
+      <w:ins w:id="314" w:author="Jason Rhee" w:date="2025-04-02T12:37:00Z" w16du:dateUtc="2025-04-02T01:37:00Z">
+        <w:r>
+          <w:rPr>
+            <w:lang w:val="en-GB"/>
+          </w:rPr>
+          <w:t xml:space="preserve">Edition 1.0.0, </w:t>
+        </w:r>
+      </w:ins>
+      <w:ins w:id="315" w:author="Jason Rhee" w:date="2025-04-01T12:05:00Z" w16du:dateUtc="2025-04-01T01:05:00Z">
+        <w:r>
+          <w:rPr>
+            <w:lang w:val="en-GB"/>
+          </w:rPr>
+          <w:t>Clause 7.2</w:t>
+        </w:r>
+      </w:ins>
+      <w:del w:id="316" w:author="Jason Rhee" w:date="2025-04-01T12:04:00Z" w16du:dateUtc="2025-04-01T01:04:00Z">
         <w:r>
           <w:rPr>
             <w:lang w:val="en-GB"/>
@@ -15422,7 +16327,7 @@
           <w:delText>.</w:delText>
         </w:r>
       </w:del>
-      <w:ins w:id="200" w:author="Jason Rhee" w:date="2025-04-01T12:04:00Z" w16du:dateUtc="2025-04-01T01:04:00Z">
+      <w:ins w:id="317" w:author="Jason Rhee" w:date="2025-04-01T12:04:00Z" w16du:dateUtc="2025-04-01T01:04:00Z">
         <w:r>
           <w:rPr>
             <w:lang w:val="en-GB"/>
@@ -15443,16 +16348,15 @@
         </w:tabs>
         <w:spacing w:line="240" w:lineRule="auto"/>
         <w:rPr>
-          <w:ins w:id="201" w:author="Jason Rhee" w:date="2025-04-01T12:05:00Z" w16du:dateUtc="2025-04-01T01:05:00Z"/>
-          <w:lang w:val="en-GB"/>
-        </w:rPr>
-      </w:pPr>
-      <w:ins w:id="202" w:author="Jason Rhee" w:date="2025-04-01T12:05:00Z" w16du:dateUtc="2025-04-01T01:05:00Z">
+          <w:ins w:id="318" w:author="Jason Rhee" w:date="2025-04-01T12:05:00Z" w16du:dateUtc="2025-04-01T01:05:00Z"/>
+          <w:lang w:val="en-GB"/>
+        </w:rPr>
+      </w:pPr>
+      <w:ins w:id="319" w:author="Jason Rhee" w:date="2025-04-01T12:05:00Z" w16du:dateUtc="2025-04-01T01:05:00Z">
         <w:r>
           <w:rPr>
             <w:lang w:val="en-GB"/>
           </w:rPr>
-          <w:lastRenderedPageBreak/>
           <w:t>10</w:t>
         </w:r>
         <w:r>
@@ -15496,7 +16400,7 @@
         <w:rPr>
           <w:lang w:val="en-GB"/>
         </w:rPr>
-        <w:pPrChange w:id="203" w:author="Jason Rhee" w:date="2025-04-01T12:04:00Z" w16du:dateUtc="2025-04-01T01:04:00Z">
+        <w:pPrChange w:id="320" w:author="Jason Rhee" w:date="2025-04-01T12:04:00Z" w16du:dateUtc="2025-04-01T01:04:00Z">
           <w:pPr>
             <w:tabs>
               <w:tab w:val="left" w:pos="1701"/>
@@ -15505,7 +16409,7 @@
           </w:pPr>
         </w:pPrChange>
       </w:pPr>
-      <w:ins w:id="204" w:author="Jason Rhee" w:date="2025-04-01T12:05:00Z" w16du:dateUtc="2025-04-01T01:05:00Z">
+      <w:ins w:id="321" w:author="Jason Rhee" w:date="2025-04-01T12:05:00Z" w16du:dateUtc="2025-04-01T01:05:00Z">
         <w:r>
           <w:rPr>
             <w:lang w:val="en-GB"/>
@@ -15534,23 +16438,23 @@
           <w:lang w:val="en-GB"/>
         </w:rPr>
       </w:pPr>
-      <w:bookmarkStart w:id="205" w:name="_Toc179499867"/>
-      <w:commentRangeStart w:id="206"/>
+      <w:bookmarkStart w:id="322" w:name="_Toc179499867"/>
+      <w:commentRangeStart w:id="323"/>
       <w:r>
         <w:rPr>
           <w:lang w:val="en-GB"/>
         </w:rPr>
         <w:t>Other Components of this Specification</w:t>
       </w:r>
-      <w:bookmarkEnd w:id="205"/>
-      <w:commentRangeEnd w:id="206"/>
+      <w:bookmarkEnd w:id="322"/>
+      <w:commentRangeEnd w:id="323"/>
       <w:r>
         <w:rPr>
           <w:rStyle w:val="CommentReference"/>
           <w:b w:val="0"/>
           <w:bCs w:val="0"/>
         </w:rPr>
-        <w:commentReference w:id="206"/>
+        <w:commentReference w:id="323"/>
       </w:r>
     </w:p>
     <w:p>
@@ -15613,7 +16517,7 @@
         </w:rPr>
         <w:t>_0_</w:t>
       </w:r>
-      <w:del w:id="207" w:author="Raphael Malyankar" w:date="2024-12-04T22:42:00Z" w16du:dateUtc="2024-12-05T05:42:00Z">
+      <w:del w:id="324" w:author="Raphael Malyankar" w:date="2024-12-04T22:42:00Z" w16du:dateUtc="2024-12-05T05:42:00Z">
         <w:r>
           <w:rPr>
             <w:lang w:val="en-GB"/>
@@ -15621,8 +16525,8 @@
           <w:delText>1</w:delText>
         </w:r>
       </w:del>
-      <w:ins w:id="208" w:author="Raphael Malyankar" w:date="2024-12-04T22:42:00Z" w16du:dateUtc="2024-12-05T05:42:00Z">
-        <w:del w:id="209" w:author="Jason Rhee" w:date="2025-03-31T11:55:00Z" w16du:dateUtc="2025-03-31T00:55:00Z">
+      <w:ins w:id="325" w:author="Raphael Malyankar" w:date="2024-12-04T22:42:00Z" w16du:dateUtc="2024-12-05T05:42:00Z">
+        <w:del w:id="326" w:author="Jason Rhee" w:date="2025-03-31T11:55:00Z" w16du:dateUtc="2025-03-31T00:55:00Z">
           <w:r>
             <w:rPr>
               <w:lang w:val="en-GB"/>
@@ -15631,7 +16535,7 @@
           </w:r>
         </w:del>
       </w:ins>
-      <w:ins w:id="210" w:author="Jason Rhee" w:date="2025-03-31T11:55:00Z" w16du:dateUtc="2025-03-31T00:55:00Z">
+      <w:ins w:id="327" w:author="Jason Rhee" w:date="2025-03-31T11:55:00Z" w16du:dateUtc="2025-03-31T00:55:00Z">
         <w:r>
           <w:rPr>
             <w:lang w:val="en-GB"/>
@@ -15645,7 +16549,7 @@
         </w:rPr>
         <w:t>_0_</w:t>
       </w:r>
-      <w:del w:id="211" w:author="Raphael Malyankar" w:date="2024-12-04T22:42:00Z" w16du:dateUtc="2024-12-05T05:42:00Z">
+      <w:del w:id="328" w:author="Raphael Malyankar" w:date="2024-12-04T22:42:00Z" w16du:dateUtc="2024-12-05T05:42:00Z">
         <w:r>
           <w:rPr>
             <w:lang w:val="en-GB"/>
@@ -15665,8 +16569,8 @@
           <w:delText>0</w:delText>
         </w:r>
       </w:del>
-      <w:ins w:id="212" w:author="Raphael Malyankar" w:date="2024-12-04T22:42:00Z" w16du:dateUtc="2024-12-05T05:42:00Z">
-        <w:del w:id="213" w:author="Jason Rhee" w:date="2025-03-31T11:55:00Z" w16du:dateUtc="2025-03-31T00:55:00Z">
+      <w:ins w:id="329" w:author="Raphael Malyankar" w:date="2024-12-04T22:42:00Z" w16du:dateUtc="2024-12-05T05:42:00Z">
+        <w:del w:id="330" w:author="Jason Rhee" w:date="2025-03-31T11:55:00Z" w16du:dateUtc="2025-03-31T00:55:00Z">
           <w:r>
             <w:rPr>
               <w:lang w:val="en-GB"/>
@@ -15675,7 +16579,7 @@
           </w:r>
         </w:del>
       </w:ins>
-      <w:ins w:id="214" w:author="Jason Rhee" w:date="2025-03-31T11:55:00Z" w16du:dateUtc="2025-03-31T00:55:00Z">
+      <w:ins w:id="331" w:author="Jason Rhee" w:date="2025-03-31T11:55:00Z" w16du:dateUtc="2025-03-31T00:55:00Z">
         <w:r>
           <w:rPr>
             <w:lang w:val="en-GB"/>
@@ -15715,7 +16619,7 @@
 
 <file path=word/comments.xml><?xml version="1.0" encoding="utf-8"?>
 <w:comments xmlns:wpc="http://schemas.microsoft.com/office/word/2010/wordprocessingCanvas" xmlns:cx="http://schemas.microsoft.com/office/drawing/2014/chartex" xmlns:cx1="http://schemas.microsoft.com/office/drawing/2015/9/8/chartex" xmlns:cx2="http://schemas.microsoft.com/office/drawing/2015/10/21/chartex" xmlns:cx3="http://schemas.microsoft.com/office/drawing/2016/5/9/chartex" xmlns:cx4="http://schemas.microsoft.com/office/drawing/2016/5/10/chartex" xmlns:cx5="http://schemas.microsoft.com/office/drawing/2016/5/11/chartex" xmlns:cx6="http://schemas.microsoft.com/office/drawing/2016/5/12/chartex" xmlns:cx7="http://schemas.microsoft.com/office/drawing/2016/5/13/chartex" xmlns:cx8="http://schemas.microsoft.com/office/drawing/2016/5/14/chartex" xmlns:mc="http://schemas.openxmlformats.org/markup-compatibility/2006" xmlns:aink="http://schemas.microsoft.com/office/drawing/2016/ink" xmlns:am3d="http://schemas.microsoft.com/office/drawing/2017/model3d" xmlns:o="urn:schemas-microsoft-com:office:office" xmlns:oel="http://schemas.microsoft.com/office/2019/extlst" xmlns:r="http://schemas.openxmlformats.org/officeDocument/2006/relationships" xmlns:m="http://schemas.openxmlformats.org/officeDocument/2006/math" xmlns:v="urn:schemas-microsoft-com:vml" xmlns:wp14="http://schemas.microsoft.com/office/word/2010/wordprocessingDrawing" xmlns:wp="http://schemas.openxmlformats.org/drawingml/2006/wordprocessingDrawing" xmlns:w10="urn:schemas-microsoft-com:office:word" xmlns:w="http://schemas.openxmlformats.org/wordprocessingml/2006/main" xmlns:w14="http://schemas.microsoft.com/office/word/2010/wordml" xmlns:w15="http://schemas.microsoft.com/office/word/2012/wordml" xmlns:w16cex="http://schemas.microsoft.com/office/word/2018/wordml/cex" xmlns:w16cid="http://schemas.microsoft.com/office/word/2016/wordml/cid" xmlns:w16="http://schemas.microsoft.com/office/word/2018/wordml" xmlns:w16du="http://schemas.microsoft.com/office/word/2023/wordml/word16du" xmlns:w16sdtdh="http://schemas.microsoft.com/office/word/2020/wordml/sdtdatahash" xmlns:w16sdtfl="http://schemas.microsoft.com/office/word/2024/wordml/sdtformatlock" xmlns:w16se="http://schemas.microsoft.com/office/word/2015/wordml/symex" xmlns:wpg="http://schemas.microsoft.com/office/word/2010/wordprocessingGroup" xmlns:wpi="http://schemas.microsoft.com/office/word/2010/wordprocessingInk" xmlns:wne="http://schemas.microsoft.com/office/word/2006/wordml" xmlns:wps="http://schemas.microsoft.com/office/word/2010/wordprocessingShape" mc:Ignorable="w14 w15 w16se w16cid w16 w16cex w16sdtdh w16sdtfl w16du wp14">
-  <w:comment w:id="131" w:author="Raphael Malyankar" w:date="2024-08-06T18:40:00Z" w:initials="rmm">
+  <w:comment w:id="144" w:author="Raphael Malyankar" w:date="2024-08-06T18:40:00Z" w:initials="rmm">
     <w:p>
       <w:pPr>
         <w:pStyle w:val="CommentText"/>
@@ -15737,7 +16641,7 @@
       </w:r>
     </w:p>
   </w:comment>
-  <w:comment w:id="135" w:author="Raphael Malyankar" w:date="2024-10-11T00:38:00Z" w:initials="rmm">
+  <w:comment w:id="148" w:author="Raphael Malyankar" w:date="2024-10-11T00:38:00Z" w:initials="rmm">
     <w:p>
       <w:pPr>
         <w:pStyle w:val="CommentText"/>
@@ -15785,7 +16689,7 @@
       </w:r>
     </w:p>
   </w:comment>
-  <w:comment w:id="158" w:author="Raphael Malyankar" w:date="2024-10-01T12:03:00Z" w:initials="rmm">
+  <w:comment w:id="171" w:author="Raphael Malyankar" w:date="2024-10-01T12:03:00Z" w:initials="rmm">
     <w:p>
       <w:pPr>
         <w:pStyle w:val="CommentText"/>
@@ -15809,10 +16713,11 @@
       </w:r>
     </w:p>
   </w:comment>
-  <w:comment w:id="176" w:author="Raphael Malyankar" w:date="2024-12-04T22:33:00Z" w:initials="rmm">
+  <w:comment w:id="184" w:author="Jason Rhee" w:date="2025-04-07T16:58:00Z" w:initials="JR">
     <w:p>
       <w:pPr>
         <w:pStyle w:val="CommentText"/>
+        <w:jc w:val="left"/>
       </w:pPr>
       <w:r>
         <w:rPr>
@@ -15821,14 +16726,11 @@
         <w:annotationRef/>
       </w:r>
       <w:r>
-        <w:t>S-158:100 Edition 0.2.0 draft (sic) divides them into Collection A (for datasets, exchange catalogues, and exchange sets) and Collection B (for specifications)</w:t>
-      </w:r>
-      <w:r>
-        <w:t>.</w:t>
+        <w:t>Copied from S-158:100 1.0.0, with “100” replaced by “129”</w:t>
       </w:r>
     </w:p>
   </w:comment>
-  <w:comment w:id="179" w:author="Raphael Malyankar" w:date="2024-10-07T19:03:00Z" w:initials="rmm">
+  <w:comment w:id="225" w:author="Raphael Malyankar" w:date="2024-12-04T22:33:00Z" w:initials="rmm">
     <w:p>
       <w:pPr>
         <w:pStyle w:val="CommentText"/>
@@ -15840,11 +16742,14 @@
         <w:annotationRef/>
       </w:r>
       <w:r>
-        <w:t>Replace any “DevNNNN” checks with the final Check_ID when finalizing.</w:t>
+        <w:t>S-158:100 Edition 0.2.0 draft (sic) divides them into Collection A (for datasets, exchange catalogues, and exchange sets) and Collection B (for specifications)</w:t>
+      </w:r>
+      <w:r>
+        <w:t>.</w:t>
       </w:r>
     </w:p>
   </w:comment>
-  <w:comment w:id="184" w:author="Raphael Malyankar" w:date="2024-09-24T15:49:00Z" w:initials="rmm">
+  <w:comment w:id="228" w:author="Raphael Malyankar" w:date="2024-10-07T19:03:00Z" w:initials="rmm">
     <w:p>
       <w:pPr>
         <w:pStyle w:val="CommentText"/>
@@ -15856,32 +16761,11 @@
         <w:annotationRef/>
       </w:r>
       <w:r>
-        <w:t>[</w:t>
-      </w:r>
-      <w:r>
-        <w:t>K</w:t>
-      </w:r>
-      <w:r>
-        <w:rPr>
-          <w:rFonts w:cs="Arial"/>
-        </w:rPr>
-        <w:t>Ö 9/22</w:t>
-      </w:r>
-      <w:r>
-        <w:t xml:space="preserve">] </w:t>
-      </w:r>
-      <w:r>
-        <w:rPr>
-          <w:rStyle w:val="CommentReference"/>
-        </w:rPr>
-        <w:annotationRef/>
-      </w:r>
-      <w:r>
-        <w:t xml:space="preserve">To be discussed if a specified sequence is needed in the standard. </w:t>
+        <w:t>Replace any “DevNNNN” checks with the final Check_ID when finalizing.</w:t>
       </w:r>
     </w:p>
   </w:comment>
-  <w:comment w:id="185" w:author="Raphael Malyankar" w:date="2024-09-24T16:06:00Z" w:initials="rmm">
+  <w:comment w:id="233" w:author="Raphael Malyankar" w:date="2024-09-24T15:49:00Z" w:initials="rmm">
     <w:p>
       <w:pPr>
         <w:pStyle w:val="CommentText"/>
@@ -15893,11 +16777,32 @@
         <w:annotationRef/>
       </w:r>
       <w:r>
-        <w:t>Should be up to the PT developing each S-158:1xx specification. Some may need it and some may not.</w:t>
+        <w:t>[</w:t>
+      </w:r>
+      <w:r>
+        <w:t>K</w:t>
+      </w:r>
+      <w:r>
+        <w:rPr>
+          <w:rFonts w:cs="Arial"/>
+        </w:rPr>
+        <w:t>Ö 9/22</w:t>
+      </w:r>
+      <w:r>
+        <w:t xml:space="preserve">] </w:t>
+      </w:r>
+      <w:r>
+        <w:rPr>
+          <w:rStyle w:val="CommentReference"/>
+        </w:rPr>
+        <w:annotationRef/>
+      </w:r>
+      <w:r>
+        <w:t xml:space="preserve">To be discussed if a specified sequence is needed in the standard. </w:t>
       </w:r>
     </w:p>
   </w:comment>
-  <w:comment w:id="186" w:author="Raphael Malyankar" w:date="2024-10-01T12:06:00Z" w:initials="rmm">
+  <w:comment w:id="234" w:author="Raphael Malyankar" w:date="2024-09-24T16:06:00Z" w:initials="rmm">
     <w:p>
       <w:pPr>
         <w:pStyle w:val="CommentText"/>
@@ -15909,11 +16814,11 @@
         <w:annotationRef/>
       </w:r>
       <w:r>
-        <w:t>Not relevant to S-129?</w:t>
+        <w:t>Should be up to the PT developing each S-158:1xx specification. Some may need it and some may not.</w:t>
       </w:r>
     </w:p>
   </w:comment>
-  <w:comment w:id="187" w:author="Raphael Malyankar" w:date="2024-12-04T22:39:00Z" w:initials="rmm">
+  <w:comment w:id="271" w:author="Raphael Malyankar" w:date="2024-10-01T12:06:00Z" w:initials="rmm">
     <w:p>
       <w:pPr>
         <w:pStyle w:val="CommentText"/>
@@ -15925,11 +16830,11 @@
         <w:annotationRef/>
       </w:r>
       <w:r>
-        <w:t>Retained for now pending January ’25 S-124/S-129 interoperability VTC</w:t>
+        <w:t>Not relevant to S-129?</w:t>
       </w:r>
     </w:p>
   </w:comment>
-  <w:comment w:id="188" w:author="Raphael Malyankar" w:date="2024-10-01T12:07:00Z" w:initials="rmm">
+  <w:comment w:id="272" w:author="Raphael Malyankar" w:date="2024-12-04T22:39:00Z" w:initials="rmm">
     <w:p>
       <w:pPr>
         <w:pStyle w:val="CommentText"/>
@@ -15941,11 +16846,27 @@
         <w:annotationRef/>
       </w:r>
       <w:r>
-        <w:t>Not applicable? Are checks for conforming to product-specific constraints covered by a generically-phrased S-100 check?</w:t>
+        <w:t>Retained for now pending January ’25 S-124/S-129 interoperability VTC</w:t>
       </w:r>
     </w:p>
   </w:comment>
-  <w:comment w:id="206" w:author="Raphael Malyankar" w:date="2024-12-04T22:41:00Z" w:initials="rmm">
+  <w:comment w:id="296" w:author="Raphael Malyankar" w:date="2024-10-01T12:07:00Z" w:initials="rmm">
+    <w:p>
+      <w:pPr>
+        <w:pStyle w:val="CommentText"/>
+      </w:pPr>
+      <w:r>
+        <w:rPr>
+          <w:rStyle w:val="CommentReference"/>
+        </w:rPr>
+        <w:annotationRef/>
+      </w:r>
+      <w:r>
+        <w:t>Not applicable? Are checks for conforming to product-specific constraints covered by a generically-phrased S-100 check?</w:t>
+      </w:r>
+    </w:p>
+  </w:comment>
+  <w:comment w:id="323" w:author="Raphael Malyankar" w:date="2024-12-04T22:41:00Z" w:initials="rmm">
     <w:p>
       <w:pPr>
         <w:pStyle w:val="CommentText"/>
@@ -15969,6 +16890,7 @@
   <w15:commentEx w15:paraId="7665EBB5" w15:done="0"/>
   <w15:commentEx w15:paraId="09E91281" w15:done="0"/>
   <w15:commentEx w15:paraId="2080BCF4" w15:done="0"/>
+  <w15:commentEx w15:paraId="2C95D97B" w15:done="0"/>
   <w15:commentEx w15:paraId="79FAE6C5" w15:done="0"/>
   <w15:commentEx w15:paraId="5E75D8ED" w15:done="0"/>
   <w15:commentEx w15:paraId="1057D043" w15:done="0"/>
@@ -15985,6 +16907,7 @@
   <w16cex:commentExtensible w16cex:durableId="53ACF414" w16cex:dateUtc="2024-08-07T01:40:00Z"/>
   <w16cex:commentExtensible w16cex:durableId="677C0B97" w16cex:dateUtc="2024-10-11T07:38:00Z"/>
   <w16cex:commentExtensible w16cex:durableId="387F3202" w16cex:dateUtc="2024-10-01T19:03:00Z"/>
+  <w16cex:commentExtensible w16cex:durableId="4B4F799F" w16cex:dateUtc="2025-04-07T06:58:00Z"/>
   <w16cex:commentExtensible w16cex:durableId="541AC10D" w16cex:dateUtc="2024-12-05T05:33:00Z"/>
   <w16cex:commentExtensible w16cex:durableId="1D4864A4" w16cex:dateUtc="2024-10-08T02:03:00Z"/>
   <w16cex:commentExtensible w16cex:durableId="7C4FEC58" w16cex:dateUtc="2024-09-24T22:49:00Z"/>
@@ -16001,6 +16924,7 @@
   <w16cid:commentId w16cid:paraId="7665EBB5" w16cid:durableId="53ACF414"/>
   <w16cid:commentId w16cid:paraId="09E91281" w16cid:durableId="677C0B97"/>
   <w16cid:commentId w16cid:paraId="2080BCF4" w16cid:durableId="387F3202"/>
+  <w16cid:commentId w16cid:paraId="2C95D97B" w16cid:durableId="4B4F799F"/>
   <w16cid:commentId w16cid:paraId="79FAE6C5" w16cid:durableId="541AC10D"/>
   <w16cid:commentId w16cid:paraId="5E75D8ED" w16cid:durableId="1D4864A4"/>
   <w16cid:commentId w16cid:paraId="1057D043" w16cid:durableId="7C4FEC58"/>
@@ -16089,15 +17013,26 @@
       <w:ptab w:relativeTo="margin" w:alignment="center" w:leader="none"/>
     </w:r>
     <w:ins w:id="96" w:author="Raphael Malyankar" w:date="2024-12-04T22:43:00Z" w16du:dateUtc="2024-12-05T05:43:00Z">
+      <w:del w:id="97" w:author="Jason Rhee" w:date="2025-04-02T12:43:00Z" w16du:dateUtc="2025-04-02T01:43:00Z">
+        <w:r>
+          <w:rPr>
+            <w:rFonts w:ascii="Arial" w:hAnsi="Arial" w:cs="Arial"/>
+            <w:sz w:val="16"/>
+          </w:rPr>
+          <w:delText>December</w:delText>
+        </w:r>
+      </w:del>
+    </w:ins>
+    <w:ins w:id="98" w:author="Jason Rhee" w:date="2025-04-02T12:43:00Z" w16du:dateUtc="2025-04-02T01:43:00Z">
       <w:r>
         <w:rPr>
           <w:rFonts w:ascii="Arial" w:hAnsi="Arial" w:cs="Arial"/>
           <w:sz w:val="16"/>
         </w:rPr>
-        <w:t>December</w:t>
+        <w:t>April</w:t>
       </w:r>
     </w:ins>
-    <w:del w:id="97" w:author="Raphael Malyankar" w:date="2024-12-04T22:43:00Z" w16du:dateUtc="2024-12-05T05:43:00Z">
+    <w:del w:id="99" w:author="Raphael Malyankar" w:date="2024-12-04T22:43:00Z" w16du:dateUtc="2024-12-05T05:43:00Z">
       <w:r>
         <w:rPr>
           <w:rFonts w:ascii="Arial" w:hAnsi="Arial" w:cs="Arial"/>
@@ -16111,39 +17046,82 @@
         <w:rFonts w:ascii="Arial" w:hAnsi="Arial" w:cs="Arial"/>
         <w:sz w:val="16"/>
       </w:rPr>
-      <w:t xml:space="preserve"> 2024</w:t>
+      <w:t xml:space="preserve"> </w:t>
     </w:r>
+    <w:del w:id="100" w:author="Jason Rhee" w:date="2025-04-02T12:43:00Z" w16du:dateUtc="2025-04-02T01:43:00Z">
+      <w:r>
+        <w:rPr>
+          <w:rFonts w:ascii="Arial" w:hAnsi="Arial" w:cs="Arial"/>
+          <w:sz w:val="16"/>
+        </w:rPr>
+        <w:delText>2024</w:delText>
+      </w:r>
+      <w:r>
+        <w:rPr>
+          <w:rFonts w:ascii="Arial" w:hAnsi="Arial" w:cs="Arial"/>
+          <w:sz w:val="16"/>
+        </w:rPr>
+        <w:ptab w:relativeTo="margin" w:alignment="right" w:leader="none"/>
+      </w:r>
+      <w:r>
+        <w:rPr>
+          <w:rFonts w:ascii="Arial" w:hAnsi="Arial" w:cs="Arial"/>
+          <w:sz w:val="16"/>
+        </w:rPr>
+        <w:delText xml:space="preserve">Edition </w:delText>
+      </w:r>
+    </w:del>
+    <w:ins w:id="101" w:author="Jason Rhee" w:date="2025-04-02T12:43:00Z" w16du:dateUtc="2025-04-02T01:43:00Z">
+      <w:r>
+        <w:rPr>
+          <w:rFonts w:ascii="Arial" w:hAnsi="Arial" w:cs="Arial"/>
+          <w:sz w:val="16"/>
+        </w:rPr>
+        <w:t>2025</w:t>
+      </w:r>
+      <w:r>
+        <w:rPr>
+          <w:rFonts w:ascii="Arial" w:hAnsi="Arial" w:cs="Arial"/>
+          <w:sz w:val="16"/>
+        </w:rPr>
+        <w:ptab w:relativeTo="margin" w:alignment="right" w:leader="none"/>
+      </w:r>
+      <w:r>
+        <w:rPr>
+          <w:rFonts w:ascii="Arial" w:hAnsi="Arial" w:cs="Arial"/>
+          <w:sz w:val="16"/>
+        </w:rPr>
+        <w:t xml:space="preserve">Edition </w:t>
+      </w:r>
+    </w:ins>
     <w:r>
       <w:rPr>
         <w:rFonts w:ascii="Arial" w:hAnsi="Arial" w:cs="Arial"/>
         <w:sz w:val="16"/>
       </w:rPr>
-      <w:ptab w:relativeTo="margin" w:alignment="right" w:leader="none"/>
-    </w:r>
-    <w:r>
-      <w:rPr>
-        <w:rFonts w:ascii="Arial" w:hAnsi="Arial" w:cs="Arial"/>
-        <w:sz w:val="16"/>
-      </w:rPr>
-      <w:t xml:space="preserve">Edition </w:t>
-    </w:r>
-    <w:r>
-      <w:rPr>
-        <w:rFonts w:ascii="Arial" w:hAnsi="Arial" w:cs="Arial"/>
-        <w:sz w:val="16"/>
-      </w:rPr>
       <w:t>0.</w:t>
     </w:r>
-    <w:ins w:id="98" w:author="Raphael Malyankar" w:date="2024-12-04T22:43:00Z" w16du:dateUtc="2024-12-05T05:43:00Z">
+    <w:ins w:id="102" w:author="Raphael Malyankar" w:date="2024-12-04T22:43:00Z" w16du:dateUtc="2024-12-05T05:43:00Z">
+      <w:del w:id="103" w:author="Jason Rhee" w:date="2025-04-02T12:43:00Z" w16du:dateUtc="2025-04-02T01:43:00Z">
+        <w:r>
+          <w:rPr>
+            <w:rFonts w:ascii="Arial" w:hAnsi="Arial" w:cs="Arial"/>
+            <w:sz w:val="16"/>
+          </w:rPr>
+          <w:delText>2</w:delText>
+        </w:r>
+      </w:del>
+    </w:ins>
+    <w:ins w:id="104" w:author="Jason Rhee" w:date="2025-04-02T12:43:00Z" w16du:dateUtc="2025-04-02T01:43:00Z">
       <w:r>
         <w:rPr>
           <w:rFonts w:ascii="Arial" w:hAnsi="Arial" w:cs="Arial"/>
           <w:sz w:val="16"/>
         </w:rPr>
-        <w:t>2</w:t>
+        <w:t>3</w:t>
       </w:r>
     </w:ins>
-    <w:del w:id="99" w:author="Raphael Malyankar" w:date="2024-12-04T22:43:00Z" w16du:dateUtc="2024-12-05T05:43:00Z">
+    <w:del w:id="105" w:author="Raphael Malyankar" w:date="2024-12-04T22:43:00Z" w16du:dateUtc="2024-12-05T05:43:00Z">
       <w:r>
         <w:rPr>
           <w:rFonts w:ascii="Arial" w:hAnsi="Arial" w:cs="Arial"/>
@@ -16198,54 +17176,85 @@
         <w:rFonts w:ascii="Arial" w:hAnsi="Arial" w:cs="Arial"/>
         <w:sz w:val="16"/>
       </w:rPr>
-      <w:t>:1</w:t>
+      <w:t>:</w:t>
     </w:r>
+    <w:del w:id="106" w:author="Jason Rhee" w:date="2025-04-02T12:42:00Z" w16du:dateUtc="2025-04-02T01:42:00Z">
+      <w:r>
+        <w:rPr>
+          <w:rFonts w:ascii="Arial" w:hAnsi="Arial" w:cs="Arial"/>
+          <w:sz w:val="16"/>
+        </w:rPr>
+        <w:delText>1</w:delText>
+      </w:r>
+      <w:r>
+        <w:rPr>
+          <w:rFonts w:ascii="Arial" w:hAnsi="Arial" w:cs="Arial"/>
+          <w:sz w:val="16"/>
+        </w:rPr>
+        <w:delText>29</w:delText>
+      </w:r>
+      <w:r>
+        <w:rPr>
+          <w:rFonts w:ascii="Arial" w:hAnsi="Arial" w:cs="Arial"/>
+          <w:sz w:val="16"/>
+        </w:rPr>
+        <w:ptab w:relativeTo="margin" w:alignment="center" w:leader="none"/>
+      </w:r>
+    </w:del>
+    <w:ins w:id="107" w:author="Raphael Malyankar" w:date="2024-12-04T22:44:00Z" w16du:dateUtc="2024-12-05T05:44:00Z">
+      <w:del w:id="108" w:author="Jason Rhee" w:date="2025-04-02T12:42:00Z" w16du:dateUtc="2025-04-02T01:42:00Z">
+        <w:r>
+          <w:rPr>
+            <w:rFonts w:ascii="Arial" w:hAnsi="Arial" w:cs="Arial"/>
+            <w:sz w:val="16"/>
+          </w:rPr>
+          <w:delText>December</w:delText>
+        </w:r>
+      </w:del>
+    </w:ins>
+    <w:ins w:id="109" w:author="Jason Rhee" w:date="2025-04-02T12:42:00Z" w16du:dateUtc="2025-04-02T01:42:00Z">
+      <w:r>
+        <w:rPr>
+          <w:rFonts w:ascii="Arial" w:hAnsi="Arial" w:cs="Arial"/>
+          <w:sz w:val="16"/>
+        </w:rPr>
+        <w:t>April</w:t>
+      </w:r>
+    </w:ins>
+    <w:del w:id="110" w:author="Raphael Malyankar" w:date="2024-12-04T22:43:00Z" w16du:dateUtc="2024-12-05T05:43:00Z">
+      <w:r>
+        <w:rPr>
+          <w:rFonts w:ascii="Arial" w:hAnsi="Arial" w:cs="Arial"/>
+          <w:sz w:val="16"/>
+        </w:rPr>
+        <w:delText>September</w:delText>
+      </w:r>
+    </w:del>
     <w:r>
       <w:rPr>
         <w:rFonts w:ascii="Arial" w:hAnsi="Arial" w:cs="Arial"/>
         <w:sz w:val="16"/>
       </w:rPr>
-      <w:t>29</w:t>
+      <w:t xml:space="preserve"> 202</w:t>
     </w:r>
-    <w:r>
-      <w:rPr>
-        <w:rFonts w:ascii="Arial" w:hAnsi="Arial" w:cs="Arial"/>
-        <w:sz w:val="16"/>
-      </w:rPr>
-      <w:ptab w:relativeTo="margin" w:alignment="center" w:leader="none"/>
-    </w:r>
-    <w:ins w:id="100" w:author="Raphael Malyankar" w:date="2024-12-04T22:44:00Z" w16du:dateUtc="2024-12-05T05:44:00Z">
+    <w:del w:id="111" w:author="Jason Rhee" w:date="2025-04-02T12:42:00Z" w16du:dateUtc="2025-04-02T01:42:00Z">
       <w:r>
         <w:rPr>
           <w:rFonts w:ascii="Arial" w:hAnsi="Arial" w:cs="Arial"/>
           <w:sz w:val="16"/>
         </w:rPr>
-        <w:t>December</w:t>
-      </w:r>
-    </w:ins>
-    <w:del w:id="101" w:author="Raphael Malyankar" w:date="2024-12-04T22:43:00Z" w16du:dateUtc="2024-12-05T05:43:00Z">
+        <w:delText>4</w:delText>
+      </w:r>
+    </w:del>
+    <w:ins w:id="112" w:author="Jason Rhee" w:date="2025-04-02T12:42:00Z" w16du:dateUtc="2025-04-02T01:42:00Z">
       <w:r>
         <w:rPr>
           <w:rFonts w:ascii="Arial" w:hAnsi="Arial" w:cs="Arial"/>
           <w:sz w:val="16"/>
         </w:rPr>
-        <w:delText>September</w:delText>
-      </w:r>
-    </w:del>
-    <w:r>
-      <w:rPr>
-        <w:rFonts w:ascii="Arial" w:hAnsi="Arial" w:cs="Arial"/>
-        <w:sz w:val="16"/>
-      </w:rPr>
-      <w:t xml:space="preserve"> 202</w:t>
-    </w:r>
-    <w:r>
-      <w:rPr>
-        <w:rFonts w:ascii="Arial" w:hAnsi="Arial" w:cs="Arial"/>
-        <w:sz w:val="16"/>
-      </w:rPr>
-      <w:t>4</w:t>
-    </w:r>
+        <w:t>5</w:t>
+      </w:r>
+    </w:ins>
     <w:r>
       <w:rPr>
         <w:rFonts w:ascii="Arial" w:hAnsi="Arial" w:cs="Arial"/>
@@ -16267,16 +17276,27 @@
       </w:rPr>
       <w:t>0.</w:t>
     </w:r>
-    <w:ins w:id="102" w:author="Raphael Malyankar" w:date="2024-12-04T22:44:00Z" w16du:dateUtc="2024-12-05T05:44:00Z">
+    <w:ins w:id="113" w:author="Raphael Malyankar" w:date="2024-12-04T22:44:00Z" w16du:dateUtc="2024-12-05T05:44:00Z">
+      <w:del w:id="114" w:author="Jason Rhee" w:date="2025-04-02T12:42:00Z" w16du:dateUtc="2025-04-02T01:42:00Z">
+        <w:r>
+          <w:rPr>
+            <w:rFonts w:ascii="Arial" w:hAnsi="Arial" w:cs="Arial"/>
+            <w:sz w:val="16"/>
+          </w:rPr>
+          <w:delText>2</w:delText>
+        </w:r>
+      </w:del>
+    </w:ins>
+    <w:ins w:id="115" w:author="Jason Rhee" w:date="2025-04-02T12:42:00Z" w16du:dateUtc="2025-04-02T01:42:00Z">
       <w:r>
         <w:rPr>
           <w:rFonts w:ascii="Arial" w:hAnsi="Arial" w:cs="Arial"/>
           <w:sz w:val="16"/>
         </w:rPr>
-        <w:t>2</w:t>
+        <w:t>3</w:t>
       </w:r>
     </w:ins>
-    <w:del w:id="103" w:author="Raphael Malyankar" w:date="2024-12-04T22:44:00Z" w16du:dateUtc="2024-12-05T05:44:00Z">
+    <w:del w:id="116" w:author="Raphael Malyankar" w:date="2024-12-04T22:44:00Z" w16du:dateUtc="2024-12-05T05:44:00Z">
       <w:r>
         <w:rPr>
           <w:rFonts w:ascii="Arial" w:hAnsi="Arial" w:cs="Arial"/>
@@ -16345,16 +17365,27 @@
       </w:rPr>
       <w:tab/>
     </w:r>
-    <w:ins w:id="215" w:author="Raphael Malyankar" w:date="2024-12-04T22:44:00Z" w16du:dateUtc="2024-12-05T05:44:00Z">
+    <w:ins w:id="332" w:author="Raphael Malyankar" w:date="2024-12-04T22:44:00Z" w16du:dateUtc="2024-12-05T05:44:00Z">
+      <w:del w:id="333" w:author="Jason Rhee" w:date="2025-04-02T12:44:00Z" w16du:dateUtc="2025-04-02T01:44:00Z">
+        <w:r>
+          <w:rPr>
+            <w:rFonts w:cs="Arial"/>
+            <w:sz w:val="16"/>
+          </w:rPr>
+          <w:delText>December</w:delText>
+        </w:r>
+      </w:del>
+    </w:ins>
+    <w:ins w:id="334" w:author="Jason Rhee" w:date="2025-04-02T12:44:00Z" w16du:dateUtc="2025-04-02T01:44:00Z">
       <w:r>
         <w:rPr>
           <w:rFonts w:cs="Arial"/>
           <w:sz w:val="16"/>
         </w:rPr>
-        <w:t>December</w:t>
+        <w:t>April</w:t>
       </w:r>
     </w:ins>
-    <w:del w:id="216" w:author="Raphael Malyankar" w:date="2024-12-04T22:44:00Z" w16du:dateUtc="2024-12-05T05:44:00Z">
+    <w:del w:id="335" w:author="Raphael Malyankar" w:date="2024-12-04T22:44:00Z" w16du:dateUtc="2024-12-05T05:44:00Z">
       <w:r>
         <w:rPr>
           <w:rFonts w:cs="Arial"/>
@@ -16370,13 +17401,24 @@
       </w:rPr>
       <w:t xml:space="preserve"> </w:t>
     </w:r>
-    <w:r>
-      <w:rPr>
-        <w:rFonts w:cs="Arial"/>
-        <w:sz w:val="16"/>
-      </w:rPr>
-      <w:t>2024</w:t>
-    </w:r>
+    <w:del w:id="336" w:author="Jason Rhee" w:date="2025-04-02T12:44:00Z" w16du:dateUtc="2025-04-02T01:44:00Z">
+      <w:r>
+        <w:rPr>
+          <w:rFonts w:cs="Arial"/>
+          <w:sz w:val="16"/>
+        </w:rPr>
+        <w:delText>2024</w:delText>
+      </w:r>
+    </w:del>
+    <w:ins w:id="337" w:author="Jason Rhee" w:date="2025-04-02T12:44:00Z" w16du:dateUtc="2025-04-02T01:44:00Z">
+      <w:r>
+        <w:rPr>
+          <w:rFonts w:cs="Arial"/>
+          <w:sz w:val="16"/>
+        </w:rPr>
+        <w:t>2025</w:t>
+      </w:r>
+    </w:ins>
     <w:r>
       <w:rPr>
         <w:rFonts w:cs="Arial"/>
@@ -16392,16 +17434,27 @@
       </w:rPr>
       <w:t>0.</w:t>
     </w:r>
-    <w:ins w:id="217" w:author="Raphael Malyankar" w:date="2024-12-04T22:44:00Z" w16du:dateUtc="2024-12-05T05:44:00Z">
+    <w:ins w:id="338" w:author="Raphael Malyankar" w:date="2024-12-04T22:44:00Z" w16du:dateUtc="2024-12-05T05:44:00Z">
+      <w:del w:id="339" w:author="Jason Rhee" w:date="2025-04-02T12:44:00Z" w16du:dateUtc="2025-04-02T01:44:00Z">
+        <w:r>
+          <w:rPr>
+            <w:rFonts w:cs="Arial"/>
+            <w:sz w:val="16"/>
+          </w:rPr>
+          <w:delText>2</w:delText>
+        </w:r>
+      </w:del>
+    </w:ins>
+    <w:ins w:id="340" w:author="Jason Rhee" w:date="2025-04-02T12:44:00Z" w16du:dateUtc="2025-04-02T01:44:00Z">
       <w:r>
         <w:rPr>
           <w:rFonts w:cs="Arial"/>
           <w:sz w:val="16"/>
         </w:rPr>
-        <w:t>2</w:t>
+        <w:t>3</w:t>
       </w:r>
     </w:ins>
-    <w:del w:id="218" w:author="Raphael Malyankar" w:date="2024-12-04T22:44:00Z" w16du:dateUtc="2024-12-05T05:44:00Z">
+    <w:del w:id="341" w:author="Raphael Malyankar" w:date="2024-12-04T22:44:00Z" w16du:dateUtc="2024-12-05T05:44:00Z">
       <w:r>
         <w:rPr>
           <w:rFonts w:cs="Arial"/>
@@ -16477,7 +17530,7 @@
       </w:rPr>
       <w:tab/>
     </w:r>
-    <w:del w:id="219" w:author="Raphael Malyankar" w:date="2024-12-04T22:44:00Z" w16du:dateUtc="2024-12-05T05:44:00Z">
+    <w:del w:id="342" w:author="Raphael Malyankar" w:date="2024-12-04T22:44:00Z" w16du:dateUtc="2024-12-05T05:44:00Z">
       <w:r>
         <w:rPr>
           <w:rFonts w:cs="Arial"/>
@@ -16493,22 +17546,53 @@
         <w:delText xml:space="preserve"> </w:delText>
       </w:r>
     </w:del>
-    <w:ins w:id="220" w:author="Raphael Malyankar" w:date="2024-12-04T22:44:00Z" w16du:dateUtc="2024-12-05T05:44:00Z">
+    <w:ins w:id="343" w:author="Raphael Malyankar" w:date="2024-12-04T22:44:00Z" w16du:dateUtc="2024-12-05T05:44:00Z">
+      <w:del w:id="344" w:author="Jason Rhee" w:date="2025-04-02T12:43:00Z" w16du:dateUtc="2025-04-02T01:43:00Z">
+        <w:r>
+          <w:rPr>
+            <w:rFonts w:cs="Arial"/>
+            <w:sz w:val="16"/>
+          </w:rPr>
+          <w:delText>December</w:delText>
+        </w:r>
+      </w:del>
+    </w:ins>
+    <w:ins w:id="345" w:author="Jason Rhee" w:date="2025-04-02T12:43:00Z" w16du:dateUtc="2025-04-02T01:43:00Z">
       <w:r>
         <w:rPr>
           <w:rFonts w:cs="Arial"/>
           <w:sz w:val="16"/>
         </w:rPr>
-        <w:t xml:space="preserve">December </w:t>
+        <w:t>April</w:t>
       </w:r>
     </w:ins>
-    <w:r>
-      <w:rPr>
-        <w:rFonts w:cs="Arial"/>
-        <w:sz w:val="16"/>
-      </w:rPr>
-      <w:t>2024</w:t>
-    </w:r>
+    <w:ins w:id="346" w:author="Raphael Malyankar" w:date="2024-12-04T22:44:00Z" w16du:dateUtc="2024-12-05T05:44:00Z">
+      <w:r>
+        <w:rPr>
+          <w:rFonts w:cs="Arial"/>
+          <w:sz w:val="16"/>
+        </w:rPr>
+        <w:t xml:space="preserve"> </w:t>
+      </w:r>
+    </w:ins>
+    <w:del w:id="347" w:author="Jason Rhee" w:date="2025-04-02T12:43:00Z" w16du:dateUtc="2025-04-02T01:43:00Z">
+      <w:r>
+        <w:rPr>
+          <w:rFonts w:cs="Arial"/>
+          <w:sz w:val="16"/>
+        </w:rPr>
+        <w:delText>2024</w:delText>
+      </w:r>
+    </w:del>
+    <w:ins w:id="348" w:author="Jason Rhee" w:date="2025-04-02T12:43:00Z" w16du:dateUtc="2025-04-02T01:43:00Z">
+      <w:r>
+        <w:rPr>
+          <w:rFonts w:cs="Arial"/>
+          <w:sz w:val="16"/>
+        </w:rPr>
+        <w:t>2025</w:t>
+      </w:r>
+    </w:ins>
     <w:r>
       <w:rPr>
         <w:rFonts w:cs="Arial"/>
@@ -16524,16 +17608,27 @@
       </w:rPr>
       <w:t>0.</w:t>
     </w:r>
-    <w:ins w:id="221" w:author="Raphael Malyankar" w:date="2024-12-04T22:44:00Z" w16du:dateUtc="2024-12-05T05:44:00Z">
+    <w:ins w:id="349" w:author="Raphael Malyankar" w:date="2024-12-04T22:44:00Z" w16du:dateUtc="2024-12-05T05:44:00Z">
+      <w:del w:id="350" w:author="Jason Rhee" w:date="2025-04-02T12:43:00Z" w16du:dateUtc="2025-04-02T01:43:00Z">
+        <w:r>
+          <w:rPr>
+            <w:rFonts w:cs="Arial"/>
+            <w:sz w:val="16"/>
+          </w:rPr>
+          <w:delText>2</w:delText>
+        </w:r>
+      </w:del>
+    </w:ins>
+    <w:ins w:id="351" w:author="Jason Rhee" w:date="2025-04-02T12:43:00Z" w16du:dateUtc="2025-04-02T01:43:00Z">
       <w:r>
         <w:rPr>
           <w:rFonts w:cs="Arial"/>
           <w:sz w:val="16"/>
         </w:rPr>
-        <w:t>2</w:t>
+        <w:t>3</w:t>
       </w:r>
     </w:ins>
-    <w:del w:id="222" w:author="Raphael Malyankar" w:date="2024-12-04T22:44:00Z" w16du:dateUtc="2024-12-05T05:44:00Z">
+    <w:del w:id="352" w:author="Raphael Malyankar" w:date="2024-12-04T22:44:00Z" w16du:dateUtc="2024-12-05T05:44:00Z">
       <w:r>
         <w:rPr>
           <w:rFonts w:cs="Arial"/>
@@ -25863,6 +26958,119 @@
     </w:lvl>
   </w:abstractNum>
   <w:abstractNum w:abstractNumId="87" w15:restartNumberingAfterBreak="0">
+    <w:nsid w:val="64B8392F"/>
+    <w:multiLevelType w:val="hybridMultilevel"/>
+    <w:tmpl w:val="F902878A"/>
+    <w:lvl w:ilvl="0" w:tplc="04090001">
+      <w:start w:val="1"/>
+      <w:numFmt w:val="bullet"/>
+      <w:lvlText w:val=""/>
+      <w:lvlJc w:val="left"/>
+      <w:pPr>
+        <w:ind w:left="720" w:hanging="360"/>
+      </w:pPr>
+      <w:rPr>
+        <w:rFonts w:ascii="Symbol" w:hAnsi="Symbol" w:hint="default"/>
+      </w:rPr>
+    </w:lvl>
+    <w:lvl w:ilvl="1" w:tplc="04090003" w:tentative="1">
+      <w:start w:val="1"/>
+      <w:numFmt w:val="bullet"/>
+      <w:lvlText w:val="o"/>
+      <w:lvlJc w:val="left"/>
+      <w:pPr>
+        <w:ind w:left="1440" w:hanging="360"/>
+      </w:pPr>
+      <w:rPr>
+        <w:rFonts w:ascii="Courier New" w:hAnsi="Courier New" w:cs="Courier New" w:hint="default"/>
+      </w:rPr>
+    </w:lvl>
+    <w:lvl w:ilvl="2" w:tplc="04090005" w:tentative="1">
+      <w:start w:val="1"/>
+      <w:numFmt w:val="bullet"/>
+      <w:lvlText w:val=""/>
+      <w:lvlJc w:val="left"/>
+      <w:pPr>
+        <w:ind w:left="2160" w:hanging="360"/>
+      </w:pPr>
+      <w:rPr>
+        <w:rFonts w:ascii="Wingdings" w:hAnsi="Wingdings" w:hint="default"/>
+      </w:rPr>
+    </w:lvl>
+    <w:lvl w:ilvl="3" w:tplc="04090001" w:tentative="1">
+      <w:start w:val="1"/>
+      <w:numFmt w:val="bullet"/>
+      <w:lvlText w:val=""/>
+      <w:lvlJc w:val="left"/>
+      <w:pPr>
+        <w:ind w:left="2880" w:hanging="360"/>
+      </w:pPr>
+      <w:rPr>
+        <w:rFonts w:ascii="Symbol" w:hAnsi="Symbol" w:hint="default"/>
+      </w:rPr>
+    </w:lvl>
+    <w:lvl w:ilvl="4" w:tplc="04090003" w:tentative="1">
+      <w:start w:val="1"/>
+      <w:numFmt w:val="bullet"/>
+      <w:lvlText w:val="o"/>
+      <w:lvlJc w:val="left"/>
+      <w:pPr>
+        <w:ind w:left="3600" w:hanging="360"/>
+      </w:pPr>
+      <w:rPr>
+        <w:rFonts w:ascii="Courier New" w:hAnsi="Courier New" w:cs="Courier New" w:hint="default"/>
+      </w:rPr>
+    </w:lvl>
+    <w:lvl w:ilvl="5" w:tplc="04090005" w:tentative="1">
+      <w:start w:val="1"/>
+      <w:numFmt w:val="bullet"/>
+      <w:lvlText w:val=""/>
+      <w:lvlJc w:val="left"/>
+      <w:pPr>
+        <w:ind w:left="4320" w:hanging="360"/>
+      </w:pPr>
+      <w:rPr>
+        <w:rFonts w:ascii="Wingdings" w:hAnsi="Wingdings" w:hint="default"/>
+      </w:rPr>
+    </w:lvl>
+    <w:lvl w:ilvl="6" w:tplc="04090001" w:tentative="1">
+      <w:start w:val="1"/>
+      <w:numFmt w:val="bullet"/>
+      <w:lvlText w:val=""/>
+      <w:lvlJc w:val="left"/>
+      <w:pPr>
+        <w:ind w:left="5040" w:hanging="360"/>
+      </w:pPr>
+      <w:rPr>
+        <w:rFonts w:ascii="Symbol" w:hAnsi="Symbol" w:hint="default"/>
+      </w:rPr>
+    </w:lvl>
+    <w:lvl w:ilvl="7" w:tplc="04090003" w:tentative="1">
+      <w:start w:val="1"/>
+      <w:numFmt w:val="bullet"/>
+      <w:lvlText w:val="o"/>
+      <w:lvlJc w:val="left"/>
+      <w:pPr>
+        <w:ind w:left="5760" w:hanging="360"/>
+      </w:pPr>
+      <w:rPr>
+        <w:rFonts w:ascii="Courier New" w:hAnsi="Courier New" w:cs="Courier New" w:hint="default"/>
+      </w:rPr>
+    </w:lvl>
+    <w:lvl w:ilvl="8" w:tplc="04090005" w:tentative="1">
+      <w:start w:val="1"/>
+      <w:numFmt w:val="bullet"/>
+      <w:lvlText w:val=""/>
+      <w:lvlJc w:val="left"/>
+      <w:pPr>
+        <w:ind w:left="6480" w:hanging="360"/>
+      </w:pPr>
+      <w:rPr>
+        <w:rFonts w:ascii="Wingdings" w:hAnsi="Wingdings" w:hint="default"/>
+      </w:rPr>
+    </w:lvl>
+  </w:abstractNum>
+  <w:abstractNum w:abstractNumId="88" w15:restartNumberingAfterBreak="0">
     <w:nsid w:val="66103F7D"/>
     <w:multiLevelType w:val="hybridMultilevel"/>
     <w:tmpl w:val="A12A5544"/>
@@ -25975,7 +27183,7 @@
       </w:rPr>
     </w:lvl>
   </w:abstractNum>
-  <w:abstractNum w:abstractNumId="88" w15:restartNumberingAfterBreak="0">
+  <w:abstractNum w:abstractNumId="89" w15:restartNumberingAfterBreak="0">
     <w:nsid w:val="665226FE"/>
     <w:multiLevelType w:val="hybridMultilevel"/>
     <w:tmpl w:val="F3465436"/>
@@ -26064,7 +27272,7 @@
       </w:pPr>
     </w:lvl>
   </w:abstractNum>
-  <w:abstractNum w:abstractNumId="89" w15:restartNumberingAfterBreak="0">
+  <w:abstractNum w:abstractNumId="90" w15:restartNumberingAfterBreak="0">
     <w:nsid w:val="66615B9F"/>
     <w:multiLevelType w:val="hybridMultilevel"/>
     <w:tmpl w:val="71BA68B0"/>
@@ -26150,7 +27358,7 @@
       </w:pPr>
     </w:lvl>
   </w:abstractNum>
-  <w:abstractNum w:abstractNumId="90" w15:restartNumberingAfterBreak="0">
+  <w:abstractNum w:abstractNumId="91" w15:restartNumberingAfterBreak="0">
     <w:nsid w:val="677F4353"/>
     <w:multiLevelType w:val="hybridMultilevel"/>
     <w:tmpl w:val="F236A0AC"/>
@@ -26263,7 +27471,7 @@
       </w:rPr>
     </w:lvl>
   </w:abstractNum>
-  <w:abstractNum w:abstractNumId="91" w15:restartNumberingAfterBreak="0">
+  <w:abstractNum w:abstractNumId="92" w15:restartNumberingAfterBreak="0">
     <w:nsid w:val="69AD6553"/>
     <w:multiLevelType w:val="hybridMultilevel"/>
     <w:tmpl w:val="D6646CCC"/>
@@ -26376,7 +27584,7 @@
       </w:rPr>
     </w:lvl>
   </w:abstractNum>
-  <w:abstractNum w:abstractNumId="92" w15:restartNumberingAfterBreak="0">
+  <w:abstractNum w:abstractNumId="93" w15:restartNumberingAfterBreak="0">
     <w:nsid w:val="6B7F3CF2"/>
     <w:multiLevelType w:val="hybridMultilevel"/>
     <w:tmpl w:val="C664798C"/>
@@ -26489,7 +27697,7 @@
       </w:rPr>
     </w:lvl>
   </w:abstractNum>
-  <w:abstractNum w:abstractNumId="93" w15:restartNumberingAfterBreak="0">
+  <w:abstractNum w:abstractNumId="94" w15:restartNumberingAfterBreak="0">
     <w:nsid w:val="6CFF32C1"/>
     <w:multiLevelType w:val="hybridMultilevel"/>
     <w:tmpl w:val="99B8BF8A"/>
@@ -26602,7 +27810,7 @@
       </w:rPr>
     </w:lvl>
   </w:abstractNum>
-  <w:abstractNum w:abstractNumId="94" w15:restartNumberingAfterBreak="0">
+  <w:abstractNum w:abstractNumId="95" w15:restartNumberingAfterBreak="0">
     <w:nsid w:val="6D6A3D43"/>
     <w:multiLevelType w:val="singleLevel"/>
     <w:tmpl w:val="D2966CFC"/>
@@ -26622,7 +27830,7 @@
       </w:rPr>
     </w:lvl>
   </w:abstractNum>
-  <w:abstractNum w:abstractNumId="95" w15:restartNumberingAfterBreak="0">
+  <w:abstractNum w:abstractNumId="96" w15:restartNumberingAfterBreak="0">
     <w:nsid w:val="6D7D332C"/>
     <w:multiLevelType w:val="hybridMultilevel"/>
     <w:tmpl w:val="4C386820"/>
@@ -26735,7 +27943,7 @@
       </w:rPr>
     </w:lvl>
   </w:abstractNum>
-  <w:abstractNum w:abstractNumId="96" w15:restartNumberingAfterBreak="0">
+  <w:abstractNum w:abstractNumId="97" w15:restartNumberingAfterBreak="0">
     <w:nsid w:val="6EC601BB"/>
     <w:multiLevelType w:val="singleLevel"/>
     <w:tmpl w:val="F85A4B64"/>
@@ -26756,7 +27964,7 @@
       </w:rPr>
     </w:lvl>
   </w:abstractNum>
-  <w:abstractNum w:abstractNumId="97" w15:restartNumberingAfterBreak="0">
+  <w:abstractNum w:abstractNumId="98" w15:restartNumberingAfterBreak="0">
     <w:nsid w:val="6F7F351F"/>
     <w:multiLevelType w:val="hybridMultilevel"/>
     <w:tmpl w:val="282210AA"/>
@@ -26842,7 +28050,7 @@
       </w:pPr>
     </w:lvl>
   </w:abstractNum>
-  <w:abstractNum w:abstractNumId="98" w15:restartNumberingAfterBreak="0">
+  <w:abstractNum w:abstractNumId="99" w15:restartNumberingAfterBreak="0">
     <w:nsid w:val="6F847690"/>
     <w:multiLevelType w:val="hybridMultilevel"/>
     <w:tmpl w:val="75C6C604"/>
@@ -26931,7 +28139,7 @@
       </w:pPr>
     </w:lvl>
   </w:abstractNum>
-  <w:abstractNum w:abstractNumId="99" w15:restartNumberingAfterBreak="0">
+  <w:abstractNum w:abstractNumId="100" w15:restartNumberingAfterBreak="0">
     <w:nsid w:val="71452B75"/>
     <w:multiLevelType w:val="hybridMultilevel"/>
     <w:tmpl w:val="B4F6BBAC"/>
@@ -27044,7 +28252,7 @@
       </w:rPr>
     </w:lvl>
   </w:abstractNum>
-  <w:abstractNum w:abstractNumId="100" w15:restartNumberingAfterBreak="0">
+  <w:abstractNum w:abstractNumId="101" w15:restartNumberingAfterBreak="0">
     <w:nsid w:val="72880A28"/>
     <w:multiLevelType w:val="multilevel"/>
     <w:tmpl w:val="9F5AB1AE"/>
@@ -27158,7 +28366,7 @@
       </w:pPr>
     </w:lvl>
   </w:abstractNum>
-  <w:abstractNum w:abstractNumId="101" w15:restartNumberingAfterBreak="0">
+  <w:abstractNum w:abstractNumId="102" w15:restartNumberingAfterBreak="0">
     <w:nsid w:val="72D5219A"/>
     <w:multiLevelType w:val="hybridMultilevel"/>
     <w:tmpl w:val="7BD06EE4"/>
@@ -27271,7 +28479,7 @@
       </w:rPr>
     </w:lvl>
   </w:abstractNum>
-  <w:abstractNum w:abstractNumId="102" w15:restartNumberingAfterBreak="0">
+  <w:abstractNum w:abstractNumId="103" w15:restartNumberingAfterBreak="0">
     <w:nsid w:val="73BD6C75"/>
     <w:multiLevelType w:val="hybridMultilevel"/>
     <w:tmpl w:val="43E03E1A"/>
@@ -27384,7 +28592,7 @@
       </w:rPr>
     </w:lvl>
   </w:abstractNum>
-  <w:abstractNum w:abstractNumId="103" w15:restartNumberingAfterBreak="0">
+  <w:abstractNum w:abstractNumId="104" w15:restartNumberingAfterBreak="0">
     <w:nsid w:val="740704EF"/>
     <w:multiLevelType w:val="hybridMultilevel"/>
     <w:tmpl w:val="B9A438BC"/>
@@ -27470,7 +28678,7 @@
       </w:pPr>
     </w:lvl>
   </w:abstractNum>
-  <w:abstractNum w:abstractNumId="104" w15:restartNumberingAfterBreak="0">
+  <w:abstractNum w:abstractNumId="105" w15:restartNumberingAfterBreak="0">
     <w:nsid w:val="74425E8A"/>
     <w:multiLevelType w:val="hybridMultilevel"/>
     <w:tmpl w:val="3DAE9354"/>
@@ -27559,7 +28767,7 @@
       </w:pPr>
     </w:lvl>
   </w:abstractNum>
-  <w:abstractNum w:abstractNumId="105" w15:restartNumberingAfterBreak="0">
+  <w:abstractNum w:abstractNumId="106" w15:restartNumberingAfterBreak="0">
     <w:nsid w:val="754E7401"/>
     <w:multiLevelType w:val="singleLevel"/>
     <w:tmpl w:val="3AAE8F4E"/>
@@ -27579,7 +28787,7 @@
       </w:rPr>
     </w:lvl>
   </w:abstractNum>
-  <w:abstractNum w:abstractNumId="106" w15:restartNumberingAfterBreak="0">
+  <w:abstractNum w:abstractNumId="107" w15:restartNumberingAfterBreak="0">
     <w:nsid w:val="75AA4075"/>
     <w:multiLevelType w:val="hybridMultilevel"/>
     <w:tmpl w:val="EB523636"/>
@@ -27692,7 +28900,7 @@
       </w:rPr>
     </w:lvl>
   </w:abstractNum>
-  <w:abstractNum w:abstractNumId="107" w15:restartNumberingAfterBreak="0">
+  <w:abstractNum w:abstractNumId="108" w15:restartNumberingAfterBreak="0">
     <w:nsid w:val="77B118EA"/>
     <w:multiLevelType w:val="multilevel"/>
     <w:tmpl w:val="AFFE1ABC"/>
@@ -27847,7 +29055,7 @@
       </w:rPr>
     </w:lvl>
   </w:abstractNum>
-  <w:abstractNum w:abstractNumId="108" w15:restartNumberingAfterBreak="0">
+  <w:abstractNum w:abstractNumId="109" w15:restartNumberingAfterBreak="0">
     <w:nsid w:val="7843794A"/>
     <w:multiLevelType w:val="hybridMultilevel"/>
     <w:tmpl w:val="C5366636"/>
@@ -27933,7 +29141,7 @@
       </w:pPr>
     </w:lvl>
   </w:abstractNum>
-  <w:abstractNum w:abstractNumId="109" w15:restartNumberingAfterBreak="0">
+  <w:abstractNum w:abstractNumId="110" w15:restartNumberingAfterBreak="0">
     <w:nsid w:val="7A736E41"/>
     <w:multiLevelType w:val="hybridMultilevel"/>
     <w:tmpl w:val="B8841008"/>
@@ -28022,7 +29230,7 @@
       </w:pPr>
     </w:lvl>
   </w:abstractNum>
-  <w:abstractNum w:abstractNumId="110" w15:restartNumberingAfterBreak="0">
+  <w:abstractNum w:abstractNumId="111" w15:restartNumberingAfterBreak="0">
     <w:nsid w:val="7B082ADF"/>
     <w:multiLevelType w:val="hybridMultilevel"/>
     <w:tmpl w:val="B896F074"/>
@@ -28108,7 +29316,7 @@
       </w:pPr>
     </w:lvl>
   </w:abstractNum>
-  <w:abstractNum w:abstractNumId="111" w15:restartNumberingAfterBreak="0">
+  <w:abstractNum w:abstractNumId="112" w15:restartNumberingAfterBreak="0">
     <w:nsid w:val="7C632B74"/>
     <w:multiLevelType w:val="hybridMultilevel"/>
     <w:tmpl w:val="88407A50"/>
@@ -28225,7 +29433,7 @@
     <w:abstractNumId w:val="33"/>
   </w:num>
   <w:num w:numId="2" w16cid:durableId="275262416">
-    <w:abstractNumId w:val="107"/>
+    <w:abstractNumId w:val="108"/>
   </w:num>
   <w:num w:numId="3" w16cid:durableId="1200554153">
     <w:abstractNumId w:val="78"/>
@@ -28246,7 +29454,7 @@
     <w:abstractNumId w:val="42"/>
   </w:num>
   <w:num w:numId="9" w16cid:durableId="1962762874">
-    <w:abstractNumId w:val="95"/>
+    <w:abstractNumId w:val="96"/>
   </w:num>
   <w:num w:numId="10" w16cid:durableId="1738239562">
     <w:abstractNumId w:val="76"/>
@@ -28267,7 +29475,7 @@
     <w:abstractNumId w:val="50"/>
   </w:num>
   <w:num w:numId="16" w16cid:durableId="1278220209">
-    <w:abstractNumId w:val="87"/>
+    <w:abstractNumId w:val="88"/>
   </w:num>
   <w:num w:numId="17" w16cid:durableId="23554310">
     <w:abstractNumId w:val="81"/>
@@ -28327,7 +29535,7 @@
     <w:abstractNumId w:val="56"/>
   </w:num>
   <w:num w:numId="36" w16cid:durableId="2120024143">
-    <w:abstractNumId w:val="98"/>
+    <w:abstractNumId w:val="99"/>
   </w:num>
   <w:num w:numId="37" w16cid:durableId="1971203729">
     <w:abstractNumId w:val="55"/>
@@ -28336,7 +29544,7 @@
     <w:abstractNumId w:val="8"/>
   </w:num>
   <w:num w:numId="39" w16cid:durableId="677393295">
-    <w:abstractNumId w:val="106"/>
+    <w:abstractNumId w:val="107"/>
   </w:num>
   <w:num w:numId="40" w16cid:durableId="138352434">
     <w:abstractNumId w:val="84"/>
@@ -28351,7 +29559,7 @@
     <w:abstractNumId w:val="22"/>
   </w:num>
   <w:num w:numId="44" w16cid:durableId="1029258938">
-    <w:abstractNumId w:val="91"/>
+    <w:abstractNumId w:val="92"/>
   </w:num>
   <w:num w:numId="45" w16cid:durableId="277222285">
     <w:abstractNumId w:val="58"/>
@@ -28363,7 +29571,7 @@
     <w:abstractNumId w:val="34"/>
   </w:num>
   <w:num w:numId="48" w16cid:durableId="2027780988">
-    <w:abstractNumId w:val="111"/>
+    <w:abstractNumId w:val="112"/>
   </w:num>
   <w:num w:numId="49" w16cid:durableId="2127381449">
     <w:abstractNumId w:val="26"/>
@@ -28372,7 +29580,7 @@
     <w:abstractNumId w:val="15"/>
   </w:num>
   <w:num w:numId="51" w16cid:durableId="1564828374">
-    <w:abstractNumId w:val="104"/>
+    <w:abstractNumId w:val="105"/>
   </w:num>
   <w:num w:numId="52" w16cid:durableId="1751343175">
     <w:abstractNumId w:val="47"/>
@@ -28396,16 +29604,16 @@
     <w:abstractNumId w:val="35"/>
   </w:num>
   <w:num w:numId="59" w16cid:durableId="354036806">
-    <w:abstractNumId w:val="99"/>
+    <w:abstractNumId w:val="100"/>
   </w:num>
   <w:num w:numId="60" w16cid:durableId="1762726116">
-    <w:abstractNumId w:val="102"/>
+    <w:abstractNumId w:val="103"/>
   </w:num>
   <w:num w:numId="61" w16cid:durableId="705451621">
-    <w:abstractNumId w:val="90"/>
+    <w:abstractNumId w:val="91"/>
   </w:num>
   <w:num w:numId="62" w16cid:durableId="1682049644">
-    <w:abstractNumId w:val="92"/>
+    <w:abstractNumId w:val="93"/>
   </w:num>
   <w:num w:numId="63" w16cid:durableId="953710274">
     <w:abstractNumId w:val="86"/>
@@ -28417,7 +29625,7 @@
     <w:abstractNumId w:val="72"/>
   </w:num>
   <w:num w:numId="66" w16cid:durableId="442656635">
-    <w:abstractNumId w:val="103"/>
+    <w:abstractNumId w:val="104"/>
   </w:num>
   <w:num w:numId="67" w16cid:durableId="1334264120">
     <w:abstractNumId w:val="30"/>
@@ -28438,13 +29646,13 @@
     <w:abstractNumId w:val="19"/>
   </w:num>
   <w:num w:numId="73" w16cid:durableId="839924862">
-    <w:abstractNumId w:val="108"/>
+    <w:abstractNumId w:val="109"/>
   </w:num>
   <w:num w:numId="74" w16cid:durableId="1243641760">
-    <w:abstractNumId w:val="110"/>
+    <w:abstractNumId w:val="111"/>
   </w:num>
   <w:num w:numId="75" w16cid:durableId="984744363">
-    <w:abstractNumId w:val="88"/>
+    <w:abstractNumId w:val="89"/>
   </w:num>
   <w:num w:numId="76" w16cid:durableId="1712075679">
     <w:abstractNumId w:val="39"/>
@@ -28459,7 +29667,7 @@
     <w:abstractNumId w:val="28"/>
   </w:num>
   <w:num w:numId="80" w16cid:durableId="2106222841">
-    <w:abstractNumId w:val="93"/>
+    <w:abstractNumId w:val="94"/>
   </w:num>
   <w:num w:numId="81" w16cid:durableId="378553808">
     <w:abstractNumId w:val="13"/>
@@ -28507,16 +29715,16 @@
     </w:lvlOverride>
   </w:num>
   <w:num w:numId="87" w16cid:durableId="185219741">
-    <w:abstractNumId w:val="96"/>
+    <w:abstractNumId w:val="97"/>
   </w:num>
   <w:num w:numId="88" w16cid:durableId="1392926966">
     <w:abstractNumId w:val="71"/>
   </w:num>
   <w:num w:numId="89" w16cid:durableId="1022829103">
-    <w:abstractNumId w:val="105"/>
+    <w:abstractNumId w:val="106"/>
   </w:num>
   <w:num w:numId="90" w16cid:durableId="1873420568">
-    <w:abstractNumId w:val="94"/>
+    <w:abstractNumId w:val="95"/>
   </w:num>
   <w:num w:numId="91" w16cid:durableId="1693847082">
     <w:abstractNumId w:val="49"/>
@@ -28555,13 +29763,13 @@
     </w:lvlOverride>
   </w:num>
   <w:num w:numId="93" w16cid:durableId="1880240066">
-    <w:abstractNumId w:val="89"/>
+    <w:abstractNumId w:val="90"/>
   </w:num>
   <w:num w:numId="94" w16cid:durableId="315231584">
     <w:abstractNumId w:val="75"/>
   </w:num>
   <w:num w:numId="95" w16cid:durableId="1142622207">
-    <w:abstractNumId w:val="97"/>
+    <w:abstractNumId w:val="98"/>
   </w:num>
   <w:num w:numId="96" w16cid:durableId="1033723372">
     <w:abstractNumId w:val="20"/>
@@ -28570,7 +29778,7 @@
     <w:abstractNumId w:val="44"/>
   </w:num>
   <w:num w:numId="98" w16cid:durableId="590552865">
-    <w:abstractNumId w:val="109"/>
+    <w:abstractNumId w:val="110"/>
   </w:num>
   <w:num w:numId="99" w16cid:durableId="210115025">
     <w:abstractNumId w:val="14"/>
@@ -28606,7 +29814,10 @@
     <w:abstractNumId w:val="48"/>
   </w:num>
   <w:num w:numId="110" w16cid:durableId="435636197">
-    <w:abstractNumId w:val="101"/>
+    <w:abstractNumId w:val="102"/>
+  </w:num>
+  <w:num w:numId="111" w16cid:durableId="154758924">
+    <w:abstractNumId w:val="87"/>
   </w:num>
   <w:numIdMacAtCleanup w:val="72"/>
 </w:numbering>
@@ -28628,7 +29839,7 @@
   <w:docDefaults>
     <w:rPrDefault>
       <w:rPr>
-        <w:rFonts w:ascii="Calibri" w:eastAsia="Calibri" w:hAnsi="Calibri" w:cs="Times New Roman"/>
+        <w:rFonts w:ascii="Calibri" w:eastAsiaTheme="minorEastAsia" w:hAnsi="Calibri" w:cs="Times New Roman"/>
         <w:lang w:val="en-US" w:eastAsia="en-US" w:bidi="ar-SA"/>
       </w:rPr>
     </w:rPrDefault>

</xml_diff>